<commit_message>
Ajuste en el nombre de los archivos
</commit_message>
<xml_diff>
--- a/Bitacora_15Dic2020.docx
+++ b/Bitacora_15Dic2020.docx
@@ -1,6 +1,6 @@
 
 <file path=word/document.xml><?xml version="1.0" encoding="utf-8"?>
-<w:document xmlns:wpc="http://schemas.microsoft.com/office/word/2010/wordprocessingCanvas" xmlns:cx="http://schemas.microsoft.com/office/drawing/2014/chartex" xmlns:cx1="http://schemas.microsoft.com/office/drawing/2015/9/8/chartex" xmlns:cx2="http://schemas.microsoft.com/office/drawing/2015/10/21/chartex" xmlns:cx3="http://schemas.microsoft.com/office/drawing/2016/5/9/chartex" xmlns:cx4="http://schemas.microsoft.com/office/drawing/2016/5/10/chartex" xmlns:cx5="http://schemas.microsoft.com/office/drawing/2016/5/11/chartex" xmlns:cx6="http://schemas.microsoft.com/office/drawing/2016/5/12/chartex" xmlns:cx7="http://schemas.microsoft.com/office/drawing/2016/5/13/chartex" xmlns:cx8="http://schemas.microsoft.com/office/drawing/2016/5/14/chartex" xmlns:mc="http://schemas.openxmlformats.org/markup-compatibility/2006" xmlns:aink="http://schemas.microsoft.com/office/drawing/2016/ink" xmlns:am3d="http://schemas.microsoft.com/office/drawing/2017/model3d" xmlns:o="urn:schemas-microsoft-com:office:office" xmlns:r="http://schemas.openxmlformats.org/officeDocument/2006/relationships" xmlns:m="http://schemas.openxmlformats.org/officeDocument/2006/math" xmlns:v="urn:schemas-microsoft-com:vml" xmlns:wp14="http://schemas.microsoft.com/office/word/2010/wordprocessingDrawing" xmlns:wp="http://schemas.openxmlformats.org/drawingml/2006/wordprocessingDrawing" xmlns:w10="urn:schemas-microsoft-com:office:word" xmlns:w="http://schemas.openxmlformats.org/wordprocessingml/2006/main" xmlns:w14="http://schemas.microsoft.com/office/word/2010/wordml" xmlns:w15="http://schemas.microsoft.com/office/word/2012/wordml" xmlns:w16cex="http://schemas.microsoft.com/office/word/2018/wordml/cex" xmlns:w16cid="http://schemas.microsoft.com/office/word/2016/wordml/cid" xmlns:w16="http://schemas.microsoft.com/office/word/2018/wordml" xmlns:w16se="http://schemas.microsoft.com/office/word/2015/wordml/symex" xmlns:wpg="http://schemas.microsoft.com/office/word/2010/wordprocessingGroup" xmlns:wpi="http://schemas.microsoft.com/office/word/2010/wordprocessingInk" xmlns:wne="http://schemas.microsoft.com/office/word/2006/wordml" xmlns:wps="http://schemas.microsoft.com/office/word/2010/wordprocessingShape" mc:Ignorable="w14 w15 w16se w16cid w16 w16cex wp14">
+<w:document xmlns:wpc="http://schemas.microsoft.com/office/word/2010/wordprocessingCanvas" xmlns:mc="http://schemas.openxmlformats.org/markup-compatibility/2006" xmlns:o="urn:schemas-microsoft-com:office:office" xmlns:r="http://schemas.openxmlformats.org/officeDocument/2006/relationships" xmlns:m="http://schemas.openxmlformats.org/officeDocument/2006/math" xmlns:v="urn:schemas-microsoft-com:vml" xmlns:wp14="http://schemas.microsoft.com/office/word/2010/wordprocessingDrawing" xmlns:wp="http://schemas.openxmlformats.org/drawingml/2006/wordprocessingDrawing" xmlns:w10="urn:schemas-microsoft-com:office:word" xmlns:w="http://schemas.openxmlformats.org/wordprocessingml/2006/main" xmlns:w14="http://schemas.microsoft.com/office/word/2010/wordml" xmlns:w15="http://schemas.microsoft.com/office/word/2012/wordml" xmlns:wpg="http://schemas.microsoft.com/office/word/2010/wordprocessingGroup" xmlns:wpi="http://schemas.microsoft.com/office/word/2010/wordprocessingInk" xmlns:wne="http://schemas.microsoft.com/office/word/2006/wordml" xmlns:wps="http://schemas.microsoft.com/office/word/2010/wordprocessingShape" mc:Ignorable="w14 w15 wp14">
   <w:body>
     <w:p>
       <w:pPr>
@@ -18,8 +18,8 @@
         <w:tblLook w:val="0000" w:firstRow="0" w:lastRow="0" w:firstColumn="0" w:lastColumn="0" w:noHBand="0" w:noVBand="0"/>
       </w:tblPr>
       <w:tblGrid>
-        <w:gridCol w:w="7574"/>
-        <w:gridCol w:w="1264"/>
+        <w:gridCol w:w="7573"/>
+        <w:gridCol w:w="1265"/>
         <w:gridCol w:w="1263"/>
       </w:tblGrid>
       <w:tr>
@@ -28,7 +28,7 @@
         </w:trPr>
         <w:tc>
           <w:tcPr>
-            <w:tcW w:w="7574" w:type="dxa"/>
+            <w:tcW w:w="7573" w:type="dxa"/>
             <w:shd w:val="clear" w:color="auto" w:fill="auto"/>
           </w:tcPr>
           <w:p>
@@ -39,7 +39,7 @@
         </w:tc>
         <w:tc>
           <w:tcPr>
-            <w:tcW w:w="1264" w:type="dxa"/>
+            <w:tcW w:w="1265" w:type="dxa"/>
             <w:tcBorders>
               <w:top w:val="single" w:sz="4" w:space="0" w:color="000000"/>
               <w:left w:val="single" w:sz="4" w:space="0" w:color="000000"/>
@@ -51,13 +51,8 @@
             <w:pPr>
               <w:pStyle w:val="Contenidodelatabla"/>
             </w:pPr>
-            <w:proofErr w:type="spellStart"/>
-            <w:r>
-              <w:t>N°</w:t>
-            </w:r>
-            <w:proofErr w:type="spellEnd"/>
-            <w:r>
-              <w:t xml:space="preserve">          001</w:t>
+            <w:r>
+              <w:t>N°          001</w:t>
             </w:r>
           </w:p>
         </w:tc>
@@ -125,8 +120,8 @@
         <w:tblLook w:val="04A0" w:firstRow="1" w:lastRow="0" w:firstColumn="1" w:lastColumn="0" w:noHBand="0" w:noVBand="1"/>
       </w:tblPr>
       <w:tblGrid>
-        <w:gridCol w:w="1935"/>
-        <w:gridCol w:w="8125"/>
+        <w:gridCol w:w="1934"/>
+        <w:gridCol w:w="8126"/>
       </w:tblGrid>
       <w:tr>
         <w:tc>
@@ -177,7 +172,7 @@
       <w:tr>
         <w:tc>
           <w:tcPr>
-            <w:tcW w:w="1935" w:type="dxa"/>
+            <w:tcW w:w="1934" w:type="dxa"/>
             <w:shd w:val="clear" w:color="auto" w:fill="auto"/>
           </w:tcPr>
           <w:p>
@@ -192,7 +187,7 @@
         </w:tc>
         <w:tc>
           <w:tcPr>
-            <w:tcW w:w="8124" w:type="dxa"/>
+            <w:tcW w:w="8125" w:type="dxa"/>
             <w:shd w:val="clear" w:color="auto" w:fill="auto"/>
           </w:tcPr>
           <w:p>
@@ -209,7 +204,7 @@
             </w:r>
             <w:proofErr w:type="spellStart"/>
             <w:r>
-              <w:t>Workbecn</w:t>
+              <w:t>Workbench</w:t>
             </w:r>
             <w:proofErr w:type="spellEnd"/>
           </w:p>
@@ -218,7 +213,7 @@
       <w:tr>
         <w:tc>
           <w:tcPr>
-            <w:tcW w:w="1935" w:type="dxa"/>
+            <w:tcW w:w="1934" w:type="dxa"/>
             <w:shd w:val="clear" w:color="auto" w:fill="auto"/>
           </w:tcPr>
           <w:p>
@@ -239,7 +234,7 @@
         </w:tc>
         <w:tc>
           <w:tcPr>
-            <w:tcW w:w="8124" w:type="dxa"/>
+            <w:tcW w:w="8125" w:type="dxa"/>
             <w:shd w:val="clear" w:color="auto" w:fill="auto"/>
           </w:tcPr>
           <w:p>
@@ -255,7 +250,7 @@
       <w:tr>
         <w:tc>
           <w:tcPr>
-            <w:tcW w:w="1935" w:type="dxa"/>
+            <w:tcW w:w="1934" w:type="dxa"/>
             <w:shd w:val="clear" w:color="auto" w:fill="auto"/>
           </w:tcPr>
           <w:p>
@@ -276,7 +271,7 @@
         </w:tc>
         <w:tc>
           <w:tcPr>
-            <w:tcW w:w="8124" w:type="dxa"/>
+            <w:tcW w:w="8125" w:type="dxa"/>
             <w:shd w:val="clear" w:color="auto" w:fill="auto"/>
           </w:tcPr>
           <w:p>
@@ -306,7 +301,14 @@
                 <w:b/>
                 <w:bCs/>
               </w:rPr>
-              <w:t>Desarrollo de las actividades</w:t>
+              <w:t xml:space="preserve">Desarrollo de las </w:t>
+            </w:r>
+            <w:r>
+              <w:rPr>
+                <w:b/>
+                <w:bCs/>
+              </w:rPr>
+              <w:t>actividades</w:t>
             </w:r>
           </w:p>
         </w:tc>
@@ -384,13 +386,2301 @@
                 <w:bCs/>
               </w:rPr>
             </w:pPr>
+            <w:r>
+              <w:rPr>
+                <w:b/>
+                <w:bCs/>
+                <w:noProof/>
+                <w:lang w:eastAsia="es-MX"/>
+              </w:rPr>
+              <mc:AlternateContent>
+                <mc:Choice Requires="wps">
+                  <w:drawing>
+                    <wp:anchor distT="0" distB="0" distL="0" distR="0" simplePos="0" relativeHeight="7" behindDoc="0" locked="0" layoutInCell="1" allowOverlap="1">
+                      <wp:simplePos x="0" y="0"/>
+                      <wp:positionH relativeFrom="column">
+                        <wp:posOffset>-50800</wp:posOffset>
+                      </wp:positionH>
+                      <wp:positionV relativeFrom="paragraph">
+                        <wp:posOffset>139065</wp:posOffset>
+                      </wp:positionV>
+                      <wp:extent cx="6363335" cy="229235"/>
+                      <wp:effectExtent l="0" t="0" r="0" b="0"/>
+                      <wp:wrapNone/>
+                      <wp:docPr id="1" name="Forma1"/>
+                      <wp:cNvGraphicFramePr/>
+                      <a:graphic xmlns:a="http://schemas.openxmlformats.org/drawingml/2006/main">
+                        <a:graphicData uri="http://schemas.microsoft.com/office/word/2010/wordprocessingShape">
+                          <wps:wsp>
+                            <wps:cNvCnPr/>
+                            <wps:spPr>
+                              <a:xfrm>
+                                <a:off x="0" y="0"/>
+                                <a:ext cx="6362640" cy="228600"/>
+                              </a:xfrm>
+                              <a:prstGeom prst="line">
+                                <a:avLst/>
+                              </a:prstGeom>
+                              <a:ln w="36360">
+                                <a:solidFill>
+                                  <a:srgbClr val="000000"/>
+                                </a:solidFill>
+                                <a:round/>
+                              </a:ln>
+                            </wps:spPr>
+                            <wps:style>
+                              <a:lnRef idx="0">
+                                <a:scrgbClr r="0" g="0" b="0"/>
+                              </a:lnRef>
+                              <a:fillRef idx="0">
+                                <a:scrgbClr r="0" g="0" b="0"/>
+                              </a:fillRef>
+                              <a:effectRef idx="0">
+                                <a:scrgbClr r="0" g="0" b="0"/>
+                              </a:effectRef>
+                              <a:fontRef idx="minor"/>
+                            </wps:style>
+                            <wps:bodyPr/>
+                          </wps:wsp>
+                        </a:graphicData>
+                      </a:graphic>
+                    </wp:anchor>
+                  </w:drawing>
+                </mc:Choice>
+                <mc:Fallback>
+                  <w:pict>
+                    <v:line id="shape_0" from="-4.2pt,2pt" to="496.75pt,19.95pt" ID="Forma1" stroked="t" style="position:absolute">
+                      <v:stroke color="black" weight="36360" joinstyle="round" endcap="flat"/>
+                      <v:fill o:detectmouseclick="t" on="false"/>
+                    </v:line>
+                  </w:pict>
+                </mc:Fallback>
+              </mc:AlternateContent>
+            </w:r>
+          </w:p>
+        </w:tc>
+      </w:tr>
+    </w:tbl>
+    <w:p>
+      <w:pPr>
+        <w:sectPr>
+          <w:headerReference w:type="default" r:id="rId8"/>
+          <w:pgSz w:w="12240" w:h="15840"/>
+          <w:pgMar w:top="1417" w:right="1701" w:bottom="1417" w:left="1701" w:header="708" w:footer="0" w:gutter="0"/>
+          <w:cols w:space="720"/>
+          <w:formProt w:val="0"/>
+          <w:docGrid w:linePitch="360" w:charSpace="4096"/>
+        </w:sectPr>
+      </w:pPr>
+    </w:p>
+    <w:p>
+      <w:pPr>
+        <w:pStyle w:val="Textoindependiente"/>
+      </w:pPr>
+    </w:p>
+    <w:tbl>
+      <w:tblPr>
+        <w:tblW w:w="10101" w:type="dxa"/>
+        <w:tblInd w:w="3" w:type="dxa"/>
+        <w:tblCellMar>
+          <w:left w:w="70" w:type="dxa"/>
+          <w:right w:w="70" w:type="dxa"/>
+        </w:tblCellMar>
+        <w:tblLook w:val="0000" w:firstRow="0" w:lastRow="0" w:firstColumn="0" w:lastColumn="0" w:noHBand="0" w:noVBand="0"/>
+      </w:tblPr>
+      <w:tblGrid>
+        <w:gridCol w:w="7573"/>
+        <w:gridCol w:w="1265"/>
+        <w:gridCol w:w="1263"/>
+      </w:tblGrid>
+      <w:tr>
+        <w:trPr>
+          <w:trHeight w:val="100"/>
+        </w:trPr>
+        <w:tc>
+          <w:tcPr>
+            <w:tcW w:w="7573" w:type="dxa"/>
+            <w:shd w:val="clear" w:color="auto" w:fill="auto"/>
+          </w:tcPr>
+          <w:p>
+            <w:pPr>
+              <w:pStyle w:val="Textoindependiente"/>
+            </w:pPr>
+          </w:p>
+        </w:tc>
+        <w:tc>
+          <w:tcPr>
+            <w:tcW w:w="1265" w:type="dxa"/>
+            <w:tcBorders>
+              <w:top w:val="single" w:sz="4" w:space="0" w:color="000000"/>
+              <w:left w:val="single" w:sz="4" w:space="0" w:color="000000"/>
+              <w:right w:val="single" w:sz="4" w:space="0" w:color="000000"/>
+            </w:tcBorders>
+            <w:shd w:val="clear" w:color="auto" w:fill="auto"/>
+          </w:tcPr>
+          <w:p>
+            <w:pPr>
+              <w:pStyle w:val="Contenidodelatabla"/>
+            </w:pPr>
+            <w:r>
+              <w:t>N°          002</w:t>
+            </w:r>
+          </w:p>
+        </w:tc>
+        <w:tc>
+          <w:tcPr>
+            <w:tcW w:w="1263" w:type="dxa"/>
+            <w:tcBorders>
+              <w:top w:val="single" w:sz="4" w:space="0" w:color="000000"/>
+              <w:left w:val="single" w:sz="4" w:space="0" w:color="000000"/>
+              <w:right w:val="single" w:sz="4" w:space="0" w:color="000000"/>
+            </w:tcBorders>
+            <w:shd w:val="clear" w:color="auto" w:fill="auto"/>
+          </w:tcPr>
+          <w:p>
+            <w:pPr>
+              <w:pStyle w:val="Contenidodelatabla"/>
+            </w:pPr>
+            <w:r>
+              <w:t>15/Dic/2020</w:t>
+            </w:r>
+          </w:p>
+        </w:tc>
+      </w:tr>
+      <w:tr>
+        <w:trPr>
+          <w:trHeight w:val="338"/>
+        </w:trPr>
+        <w:tc>
+          <w:tcPr>
+            <w:tcW w:w="10101" w:type="dxa"/>
+            <w:gridSpan w:val="3"/>
+            <w:tcBorders>
+              <w:top w:val="single" w:sz="2" w:space="0" w:color="000000"/>
+              <w:left w:val="single" w:sz="2" w:space="0" w:color="000000"/>
+              <w:bottom w:val="single" w:sz="2" w:space="0" w:color="000000"/>
+              <w:right w:val="single" w:sz="2" w:space="0" w:color="000000"/>
+            </w:tcBorders>
+            <w:shd w:val="clear" w:color="auto" w:fill="D9E2F3" w:themeFill="accent1" w:themeFillTint="33"/>
+          </w:tcPr>
+          <w:p>
+            <w:pPr>
+              <w:pStyle w:val="Contenidodelatabla"/>
+              <w:jc w:val="center"/>
+            </w:pPr>
+            <w:r>
+              <w:rPr>
+                <w:b/>
+                <w:bCs/>
+              </w:rPr>
+              <w:t>Bitácora de trabajo</w:t>
+            </w:r>
+          </w:p>
+        </w:tc>
+      </w:tr>
+    </w:tbl>
+    <w:p/>
+    <w:tbl>
+      <w:tblPr>
+        <w:tblStyle w:val="Tablaconcuadrcula"/>
+        <w:tblW w:w="10060" w:type="dxa"/>
+        <w:tblLook w:val="04A0" w:firstRow="1" w:lastRow="0" w:firstColumn="1" w:lastColumn="0" w:noHBand="0" w:noVBand="1"/>
+      </w:tblPr>
+      <w:tblGrid>
+        <w:gridCol w:w="1934"/>
+        <w:gridCol w:w="8126"/>
+      </w:tblGrid>
+      <w:tr>
+        <w:tc>
+          <w:tcPr>
+            <w:tcW w:w="10059" w:type="dxa"/>
+            <w:gridSpan w:val="2"/>
+            <w:shd w:val="clear" w:color="auto" w:fill="auto"/>
+          </w:tcPr>
+          <w:p>
+            <w:r>
+              <w:rPr>
+                <w:b/>
+                <w:bCs/>
+              </w:rPr>
+              <w:t>Nombre:</w:t>
+            </w:r>
+            <w:r>
+              <w:t xml:space="preserve"> Samuel Sánchez Flores </w:t>
+            </w:r>
+          </w:p>
+        </w:tc>
+      </w:tr>
+      <w:tr>
+        <w:tc>
+          <w:tcPr>
+            <w:tcW w:w="10059" w:type="dxa"/>
+            <w:gridSpan w:val="2"/>
+            <w:shd w:val="clear" w:color="auto" w:fill="D9E2F3" w:themeFill="accent1" w:themeFillTint="33"/>
+          </w:tcPr>
+          <w:p>
+            <w:pPr>
+              <w:jc w:val="center"/>
+            </w:pPr>
+            <w:r>
+              <w:rPr>
+                <w:b/>
+                <w:bCs/>
+              </w:rPr>
+              <w:t>Información general</w:t>
+            </w:r>
+          </w:p>
+        </w:tc>
+      </w:tr>
+      <w:tr>
+        <w:tc>
+          <w:tcPr>
+            <w:tcW w:w="1934" w:type="dxa"/>
+            <w:shd w:val="clear" w:color="auto" w:fill="auto"/>
+          </w:tcPr>
+          <w:p>
+            <w:r>
+              <w:rPr>
+                <w:b/>
+                <w:bCs/>
+              </w:rPr>
+              <w:t>Actividad(es)</w:t>
+            </w:r>
+          </w:p>
+        </w:tc>
+        <w:tc>
+          <w:tcPr>
+            <w:tcW w:w="8125" w:type="dxa"/>
+            <w:shd w:val="clear" w:color="auto" w:fill="auto"/>
+          </w:tcPr>
+          <w:p>
+            <w:r>
+              <w:t xml:space="preserve">Crear un nuevo usuario en </w:t>
+            </w:r>
+            <w:proofErr w:type="spellStart"/>
+            <w:r>
+              <w:t>Workbench</w:t>
+            </w:r>
+            <w:proofErr w:type="spellEnd"/>
+          </w:p>
+        </w:tc>
+      </w:tr>
+      <w:tr>
+        <w:tc>
+          <w:tcPr>
+            <w:tcW w:w="1934" w:type="dxa"/>
+            <w:shd w:val="clear" w:color="auto" w:fill="auto"/>
+          </w:tcPr>
+          <w:p>
+            <w:r>
+              <w:rPr>
+                <w:b/>
+                <w:bCs/>
+              </w:rPr>
+              <w:t>Temas</w:t>
+            </w:r>
+          </w:p>
+        </w:tc>
+        <w:tc>
+          <w:tcPr>
+            <w:tcW w:w="8125" w:type="dxa"/>
+            <w:shd w:val="clear" w:color="auto" w:fill="auto"/>
+          </w:tcPr>
+          <w:p>
+            <w:pPr>
+              <w:jc w:val="both"/>
+            </w:pPr>
+            <w:r>
+              <w:t xml:space="preserve">Creación de nuevos usuarios en el IDE </w:t>
+            </w:r>
+            <w:proofErr w:type="spellStart"/>
+            <w:r>
+              <w:t>Workbecn</w:t>
+            </w:r>
+            <w:proofErr w:type="spellEnd"/>
+          </w:p>
+        </w:tc>
+      </w:tr>
+      <w:tr>
+        <w:tc>
+          <w:tcPr>
+            <w:tcW w:w="1934" w:type="dxa"/>
+            <w:shd w:val="clear" w:color="auto" w:fill="auto"/>
+          </w:tcPr>
+          <w:p>
+            <w:r>
+              <w:rPr>
+                <w:b/>
+                <w:bCs/>
+              </w:rPr>
+              <w:t xml:space="preserve">Lugar en donde se realizó la </w:t>
+            </w:r>
+            <w:r>
+              <w:rPr>
+                <w:b/>
+                <w:bCs/>
+              </w:rPr>
+              <w:t>actividad</w:t>
+            </w:r>
+          </w:p>
+        </w:tc>
+        <w:tc>
+          <w:tcPr>
+            <w:tcW w:w="8125" w:type="dxa"/>
+            <w:shd w:val="clear" w:color="auto" w:fill="auto"/>
+          </w:tcPr>
+          <w:p>
+            <w:r>
+              <w:t>En el hogar</w:t>
+            </w:r>
+          </w:p>
+        </w:tc>
+      </w:tr>
+      <w:tr>
+        <w:tc>
+          <w:tcPr>
+            <w:tcW w:w="10059" w:type="dxa"/>
+            <w:gridSpan w:val="2"/>
+            <w:shd w:val="clear" w:color="auto" w:fill="D9E2F3" w:themeFill="accent1" w:themeFillTint="33"/>
+          </w:tcPr>
+          <w:p>
+            <w:pPr>
+              <w:jc w:val="center"/>
+            </w:pPr>
+            <w:r>
+              <w:rPr>
+                <w:b/>
+                <w:bCs/>
+              </w:rPr>
+              <w:t>Desarrollo de las actividades</w:t>
+            </w:r>
+          </w:p>
+        </w:tc>
+      </w:tr>
+      <w:tr>
+        <w:tc>
+          <w:tcPr>
+            <w:tcW w:w="10059" w:type="dxa"/>
+            <w:gridSpan w:val="2"/>
+            <w:shd w:val="clear" w:color="auto" w:fill="auto"/>
+          </w:tcPr>
+          <w:p>
+            <w:pPr>
+              <w:jc w:val="both"/>
+            </w:pPr>
+            <w:r>
+              <w:t xml:space="preserve">Una vez instalado </w:t>
+            </w:r>
+            <w:proofErr w:type="spellStart"/>
+            <w:r>
+              <w:t>Workbench</w:t>
+            </w:r>
+            <w:proofErr w:type="spellEnd"/>
+            <w:r>
+              <w:t xml:space="preserve"> en la pantalla principal abrí la conexión del usuario </w:t>
+            </w:r>
+            <w:proofErr w:type="spellStart"/>
+            <w:r>
+              <w:t>root</w:t>
+            </w:r>
+            <w:proofErr w:type="spellEnd"/>
+            <w:r>
+              <w:t>, después en el menú “</w:t>
+            </w:r>
+            <w:proofErr w:type="spellStart"/>
+            <w:r>
+              <w:t>Administration</w:t>
+            </w:r>
+            <w:proofErr w:type="spellEnd"/>
+            <w:r>
+              <w:t>” en la opción de “</w:t>
+            </w:r>
+            <w:proofErr w:type="spellStart"/>
+            <w:r>
+              <w:t>Users</w:t>
+            </w:r>
+            <w:proofErr w:type="spellEnd"/>
+            <w:r>
+              <w:t xml:space="preserve"> and </w:t>
+            </w:r>
+            <w:proofErr w:type="spellStart"/>
+            <w:r>
+              <w:t>Privileges</w:t>
+            </w:r>
+            <w:proofErr w:type="spellEnd"/>
+            <w:r>
+              <w:t>” le di clic en la opción de “</w:t>
+            </w:r>
+            <w:proofErr w:type="spellStart"/>
+            <w:r>
+              <w:t>Add</w:t>
+            </w:r>
+            <w:proofErr w:type="spellEnd"/>
+            <w:r>
+              <w:t xml:space="preserve"> </w:t>
+            </w:r>
+            <w:proofErr w:type="spellStart"/>
+            <w:r>
+              <w:t>Account</w:t>
+            </w:r>
+            <w:proofErr w:type="spellEnd"/>
+            <w:r>
+              <w:t>”, para el nuevo usuario se asignaron los siguientes datos:</w:t>
+            </w:r>
+          </w:p>
+          <w:p>
+            <w:pPr>
+              <w:jc w:val="both"/>
+              <w:rPr>
+                <w:lang w:val="en-US"/>
+              </w:rPr>
+            </w:pPr>
+            <w:r>
+              <w:rPr>
+                <w:b/>
+                <w:bCs/>
+                <w:lang w:val="en-US"/>
+              </w:rPr>
+              <w:t>“Login”</w:t>
+            </w:r>
+          </w:p>
+          <w:p>
+            <w:pPr>
+              <w:jc w:val="both"/>
+              <w:rPr>
+                <w:lang w:val="en-US"/>
+              </w:rPr>
+            </w:pPr>
+            <w:r>
+              <w:rPr>
+                <w:b/>
+                <w:bCs/>
+                <w:lang w:val="en-US"/>
+              </w:rPr>
+              <w:t>Login Name:</w:t>
+            </w:r>
+            <w:r>
+              <w:rPr>
+                <w:lang w:val="en-US"/>
+              </w:rPr>
+              <w:t xml:space="preserve"> </w:t>
+            </w:r>
+            <w:proofErr w:type="spellStart"/>
+            <w:r>
+              <w:rPr>
+                <w:lang w:val="en-US"/>
+              </w:rPr>
+              <w:t>saitesh</w:t>
+            </w:r>
+            <w:proofErr w:type="spellEnd"/>
+          </w:p>
+          <w:p>
+            <w:pPr>
+              <w:jc w:val="both"/>
+              <w:rPr>
+                <w:lang w:val="en-US"/>
+              </w:rPr>
+            </w:pPr>
+            <w:r>
+              <w:rPr>
+                <w:b/>
+                <w:bCs/>
+                <w:lang w:val="en-US"/>
+              </w:rPr>
+              <w:t xml:space="preserve">Authentication Type: </w:t>
+            </w:r>
+            <w:r>
+              <w:rPr>
+                <w:lang w:val="en-US"/>
+              </w:rPr>
+              <w:t>Standard</w:t>
+            </w:r>
+          </w:p>
+          <w:p>
+            <w:pPr>
+              <w:jc w:val="both"/>
+              <w:rPr>
+                <w:lang w:val="en-US"/>
+              </w:rPr>
+            </w:pPr>
+            <w:r>
+              <w:rPr>
+                <w:b/>
+                <w:bCs/>
+                <w:lang w:val="en-US"/>
+              </w:rPr>
+              <w:t xml:space="preserve">Limit to Hosts Matching: </w:t>
+            </w:r>
+            <w:r>
+              <w:rPr>
+                <w:lang w:val="en-US"/>
+              </w:rPr>
+              <w:t>%</w:t>
+            </w:r>
+          </w:p>
+          <w:p>
+            <w:pPr>
+              <w:jc w:val="both"/>
+              <w:rPr>
+                <w:lang w:val="en-US"/>
+              </w:rPr>
+            </w:pPr>
+            <w:r>
+              <w:rPr>
+                <w:b/>
+                <w:bCs/>
+                <w:lang w:val="en-US"/>
+              </w:rPr>
+              <w:t>Password:</w:t>
+            </w:r>
+            <w:r>
+              <w:rPr>
+                <w:lang w:val="en-US"/>
+              </w:rPr>
+              <w:t xml:space="preserve"> Saitesh_123;</w:t>
+            </w:r>
+          </w:p>
+          <w:p>
+            <w:pPr>
+              <w:jc w:val="both"/>
+              <w:rPr>
+                <w:lang w:val="en-US"/>
+              </w:rPr>
+            </w:pPr>
+            <w:r>
+              <w:rPr>
+                <w:b/>
+                <w:bCs/>
+                <w:lang w:val="en-US"/>
+              </w:rPr>
+              <w:t xml:space="preserve">Confirm Password: </w:t>
+            </w:r>
+            <w:r>
+              <w:rPr>
+                <w:lang w:val="en-US"/>
+              </w:rPr>
+              <w:t>Saitesh_123;</w:t>
+            </w:r>
+          </w:p>
+          <w:p>
+            <w:pPr>
+              <w:jc w:val="both"/>
+              <w:rPr>
+                <w:lang w:val="en-US"/>
+              </w:rPr>
+            </w:pPr>
+          </w:p>
+          <w:p>
+            <w:pPr>
+              <w:jc w:val="both"/>
+              <w:rPr>
+                <w:lang w:val="en-US"/>
+              </w:rPr>
+            </w:pPr>
+            <w:r>
+              <w:rPr>
+                <w:b/>
+                <w:bCs/>
+                <w:lang w:val="en-US"/>
+              </w:rPr>
+              <w:t>“Schema Privileges”</w:t>
+            </w:r>
+          </w:p>
+          <w:p>
+            <w:pPr>
+              <w:jc w:val="both"/>
+            </w:pPr>
+            <w:r>
+              <w:t>En este apartado le asignamos</w:t>
+            </w:r>
+            <w:r>
+              <w:t xml:space="preserve"> los privilegios que tendrá el nuevo usuario, dando clic en “</w:t>
+            </w:r>
+            <w:proofErr w:type="spellStart"/>
+            <w:r>
+              <w:t>Add</w:t>
+            </w:r>
+            <w:proofErr w:type="spellEnd"/>
+            <w:r>
+              <w:t xml:space="preserve"> </w:t>
+            </w:r>
+            <w:proofErr w:type="spellStart"/>
+            <w:r>
+              <w:t>Entry</w:t>
+            </w:r>
+            <w:proofErr w:type="spellEnd"/>
+            <w:r>
+              <w:t>…” posteriormente dando clic en “</w:t>
+            </w:r>
+            <w:proofErr w:type="spellStart"/>
+            <w:r>
+              <w:t>All</w:t>
+            </w:r>
+            <w:proofErr w:type="spellEnd"/>
+            <w:r>
+              <w:t xml:space="preserve"> </w:t>
+            </w:r>
+            <w:proofErr w:type="spellStart"/>
+            <w:r>
+              <w:t>Schema</w:t>
+            </w:r>
+            <w:proofErr w:type="spellEnd"/>
+            <w:r>
+              <w:t xml:space="preserve"> (%) ” </w:t>
+            </w:r>
+            <w:r>
+              <w:t>Y</w:t>
+            </w:r>
+            <w:r>
+              <w:t xml:space="preserve"> finalmente en el botón “ok”.</w:t>
+            </w:r>
+          </w:p>
+          <w:p>
+            <w:pPr>
+              <w:jc w:val="both"/>
+            </w:pPr>
+            <w:r>
+              <w:t>En la misma ventana en la parte inferior derecha se le dio clic en el botón “</w:t>
+            </w:r>
+            <w:proofErr w:type="spellStart"/>
+            <w:r>
+              <w:t>Select</w:t>
+            </w:r>
+            <w:proofErr w:type="spellEnd"/>
+            <w:r>
+              <w:t xml:space="preserve"> </w:t>
+            </w:r>
+            <w:proofErr w:type="spellStart"/>
+            <w:r>
+              <w:t>All</w:t>
+            </w:r>
+            <w:proofErr w:type="spellEnd"/>
+            <w:r>
+              <w:t xml:space="preserve">” seguidamente en </w:t>
+            </w:r>
+            <w:r>
+              <w:t>“</w:t>
+            </w:r>
+            <w:proofErr w:type="spellStart"/>
+            <w:r>
+              <w:t>Apply</w:t>
+            </w:r>
+            <w:proofErr w:type="spellEnd"/>
+            <w:r>
+              <w:t>”.</w:t>
+            </w:r>
+          </w:p>
+          <w:p>
+            <w:pPr>
+              <w:jc w:val="both"/>
+            </w:pPr>
+            <w:r>
+              <w:t>De esta manera creamos el nuevo usuario con los privilegios necesarios para la nueva conexión a la Base de Datos.</w:t>
+            </w:r>
+          </w:p>
+        </w:tc>
+      </w:tr>
+      <w:tr>
+        <w:tc>
+          <w:tcPr>
+            <w:tcW w:w="10059" w:type="dxa"/>
+            <w:gridSpan w:val="2"/>
+            <w:shd w:val="clear" w:color="auto" w:fill="D9E2F3" w:themeFill="accent1" w:themeFillTint="33"/>
+          </w:tcPr>
+          <w:p>
+            <w:pPr>
+              <w:jc w:val="center"/>
+            </w:pPr>
+            <w:r>
+              <w:rPr>
+                <w:b/>
+                <w:bCs/>
+              </w:rPr>
+              <w:t>Observaciones</w:t>
+            </w:r>
+          </w:p>
+        </w:tc>
+      </w:tr>
+      <w:tr>
+        <w:tc>
+          <w:tcPr>
+            <w:tcW w:w="10059" w:type="dxa"/>
+            <w:gridSpan w:val="2"/>
+            <w:shd w:val="clear" w:color="auto" w:fill="auto"/>
+          </w:tcPr>
+          <w:p>
+            <w:pPr>
+              <w:jc w:val="center"/>
+              <w:rPr>
+                <w:b/>
+                <w:bCs/>
+              </w:rPr>
+            </w:pPr>
+            <w:r>
+              <w:rPr>
+                <w:b/>
+                <w:bCs/>
+                <w:noProof/>
+                <w:lang w:eastAsia="es-MX"/>
+              </w:rPr>
+              <mc:AlternateContent>
+                <mc:Choice Requires="wps">
+                  <w:drawing>
+                    <wp:anchor distT="0" distB="0" distL="0" distR="0" simplePos="0" relativeHeight="8" behindDoc="0" locked="0" layoutInCell="1" allowOverlap="1">
+                      <wp:simplePos x="0" y="0"/>
+                      <wp:positionH relativeFrom="column">
+                        <wp:posOffset>-50800</wp:posOffset>
+                      </wp:positionH>
+                      <wp:positionV relativeFrom="paragraph">
+                        <wp:posOffset>139065</wp:posOffset>
+                      </wp:positionV>
+                      <wp:extent cx="6363335" cy="229235"/>
+                      <wp:effectExtent l="0" t="0" r="0" b="0"/>
+                      <wp:wrapNone/>
+                      <wp:docPr id="3" name="Forma1"/>
+                      <wp:cNvGraphicFramePr/>
+                      <a:graphic xmlns:a="http://schemas.openxmlformats.org/drawingml/2006/main">
+                        <a:graphicData uri="http://schemas.microsoft.com/office/word/2010/wordprocessingShape">
+                          <wps:wsp>
+                            <wps:cNvCnPr/>
+                            <wps:spPr>
+                              <a:xfrm>
+                                <a:off x="0" y="0"/>
+                                <a:ext cx="6362640" cy="228600"/>
+                              </a:xfrm>
+                              <a:prstGeom prst="line">
+                                <a:avLst/>
+                              </a:prstGeom>
+                              <a:ln w="36360">
+                                <a:solidFill>
+                                  <a:srgbClr val="000000"/>
+                                </a:solidFill>
+                                <a:round/>
+                              </a:ln>
+                            </wps:spPr>
+                            <wps:style>
+                              <a:lnRef idx="0">
+                                <a:scrgbClr r="0" g="0" b="0"/>
+                              </a:lnRef>
+                              <a:fillRef idx="0">
+                                <a:scrgbClr r="0" g="0" b="0"/>
+                              </a:fillRef>
+                              <a:effectRef idx="0">
+                                <a:scrgbClr r="0" g="0" b="0"/>
+                              </a:effectRef>
+                              <a:fontRef idx="minor"/>
+                            </wps:style>
+                            <wps:bodyPr/>
+                          </wps:wsp>
+                        </a:graphicData>
+                      </a:graphic>
+                    </wp:anchor>
+                  </w:drawing>
+                </mc:Choice>
+                <mc:Fallback>
+                  <w:pict>
+                    <v:line id="shape_0" from="-4.2pt,2pt" to="496.75pt,19.95pt" ID="Forma1" stroked="t" style="position:absolute">
+                      <v:stroke color="black" weight="36360" joinstyle="round" endcap="flat"/>
+                      <v:fill o:detectmouseclick="t" on="false"/>
+                    </v:line>
+                  </w:pict>
+                </mc:Fallback>
+              </mc:AlternateContent>
+            </w:r>
+          </w:p>
+        </w:tc>
+      </w:tr>
+    </w:tbl>
+    <w:p>
+      <w:pPr>
+        <w:sectPr>
+          <w:headerReference w:type="default" r:id="rId9"/>
+          <w:pgSz w:w="12240" w:h="15840"/>
+          <w:pgMar w:top="1417" w:right="1701" w:bottom="1417" w:left="1701" w:header="708" w:footer="0" w:gutter="0"/>
+          <w:cols w:space="720"/>
+          <w:formProt w:val="0"/>
+          <w:docGrid w:linePitch="360" w:charSpace="4096"/>
+        </w:sectPr>
+      </w:pPr>
+    </w:p>
+    <w:p>
+      <w:pPr>
+        <w:pStyle w:val="Textoindependiente"/>
+      </w:pPr>
+    </w:p>
+    <w:tbl>
+      <w:tblPr>
+        <w:tblW w:w="10101" w:type="dxa"/>
+        <w:tblInd w:w="3" w:type="dxa"/>
+        <w:tblCellMar>
+          <w:left w:w="70" w:type="dxa"/>
+          <w:right w:w="70" w:type="dxa"/>
+        </w:tblCellMar>
+        <w:tblLook w:val="0000" w:firstRow="0" w:lastRow="0" w:firstColumn="0" w:lastColumn="0" w:noHBand="0" w:noVBand="0"/>
+      </w:tblPr>
+      <w:tblGrid>
+        <w:gridCol w:w="7573"/>
+        <w:gridCol w:w="1265"/>
+        <w:gridCol w:w="1263"/>
+      </w:tblGrid>
+      <w:tr>
+        <w:trPr>
+          <w:trHeight w:val="100"/>
+        </w:trPr>
+        <w:tc>
+          <w:tcPr>
+            <w:tcW w:w="7573" w:type="dxa"/>
+            <w:shd w:val="clear" w:color="auto" w:fill="auto"/>
+          </w:tcPr>
+          <w:p>
+            <w:pPr>
+              <w:pStyle w:val="Textoindependiente"/>
+            </w:pPr>
+          </w:p>
+        </w:tc>
+        <w:tc>
+          <w:tcPr>
+            <w:tcW w:w="1265" w:type="dxa"/>
+            <w:tcBorders>
+              <w:top w:val="single" w:sz="4" w:space="0" w:color="000000"/>
+              <w:left w:val="single" w:sz="4" w:space="0" w:color="000000"/>
+              <w:right w:val="single" w:sz="4" w:space="0" w:color="000000"/>
+            </w:tcBorders>
+            <w:shd w:val="clear" w:color="auto" w:fill="auto"/>
+          </w:tcPr>
+          <w:p>
+            <w:pPr>
+              <w:pStyle w:val="Contenidodelatabla"/>
+            </w:pPr>
+            <w:r>
+              <w:t>N°          003</w:t>
+            </w:r>
+          </w:p>
+        </w:tc>
+        <w:tc>
+          <w:tcPr>
+            <w:tcW w:w="1263" w:type="dxa"/>
+            <w:tcBorders>
+              <w:top w:val="single" w:sz="4" w:space="0" w:color="000000"/>
+              <w:left w:val="single" w:sz="4" w:space="0" w:color="000000"/>
+              <w:right w:val="single" w:sz="4" w:space="0" w:color="000000"/>
+            </w:tcBorders>
+            <w:shd w:val="clear" w:color="auto" w:fill="auto"/>
+          </w:tcPr>
+          <w:p>
+            <w:pPr>
+              <w:pStyle w:val="Contenidodelatabla"/>
+            </w:pPr>
+            <w:r>
+              <w:t>15/Dic/2020</w:t>
+            </w:r>
+          </w:p>
+        </w:tc>
+      </w:tr>
+      <w:tr>
+        <w:trPr>
+          <w:trHeight w:val="338"/>
+        </w:trPr>
+        <w:tc>
+          <w:tcPr>
+            <w:tcW w:w="10101" w:type="dxa"/>
+            <w:gridSpan w:val="3"/>
+            <w:tcBorders>
+              <w:top w:val="single" w:sz="2" w:space="0" w:color="000000"/>
+              <w:left w:val="single" w:sz="2" w:space="0" w:color="000000"/>
+              <w:bottom w:val="single" w:sz="2" w:space="0" w:color="000000"/>
+              <w:right w:val="single" w:sz="2" w:space="0" w:color="000000"/>
+            </w:tcBorders>
+            <w:shd w:val="clear" w:color="auto" w:fill="D9E2F3" w:themeFill="accent1" w:themeFillTint="33"/>
+          </w:tcPr>
+          <w:p>
+            <w:pPr>
+              <w:pStyle w:val="Contenidodelatabla"/>
+              <w:jc w:val="center"/>
+            </w:pPr>
+            <w:r>
+              <w:rPr>
+                <w:b/>
+                <w:bCs/>
+              </w:rPr>
+              <w:t>Bitácora de trabajo</w:t>
+            </w:r>
+          </w:p>
+        </w:tc>
+      </w:tr>
+    </w:tbl>
+    <w:p/>
+    <w:tbl>
+      <w:tblPr>
+        <w:tblStyle w:val="Tablaconcuadrcula"/>
+        <w:tblW w:w="10060" w:type="dxa"/>
+        <w:tblLook w:val="04A0" w:firstRow="1" w:lastRow="0" w:firstColumn="1" w:lastColumn="0" w:noHBand="0" w:noVBand="1"/>
+      </w:tblPr>
+      <w:tblGrid>
+        <w:gridCol w:w="1934"/>
+        <w:gridCol w:w="8126"/>
+      </w:tblGrid>
+      <w:tr>
+        <w:tc>
+          <w:tcPr>
+            <w:tcW w:w="10059" w:type="dxa"/>
+            <w:gridSpan w:val="2"/>
+            <w:shd w:val="clear" w:color="auto" w:fill="auto"/>
+          </w:tcPr>
+          <w:p>
+            <w:r>
+              <w:rPr>
+                <w:b/>
+                <w:bCs/>
+              </w:rPr>
+              <w:t>Nombre:</w:t>
+            </w:r>
+            <w:r>
+              <w:t xml:space="preserve"> Samuel Sánchez Flores </w:t>
+            </w:r>
+          </w:p>
+        </w:tc>
+      </w:tr>
+      <w:tr>
+        <w:tc>
+          <w:tcPr>
+            <w:tcW w:w="10059" w:type="dxa"/>
+            <w:gridSpan w:val="2"/>
+            <w:shd w:val="clear" w:color="auto" w:fill="D9E2F3" w:themeFill="accent1" w:themeFillTint="33"/>
+          </w:tcPr>
+          <w:p>
+            <w:pPr>
+              <w:jc w:val="center"/>
+            </w:pPr>
+            <w:r>
+              <w:rPr>
+                <w:b/>
+                <w:bCs/>
+              </w:rPr>
+              <w:t>Información general</w:t>
+            </w:r>
+          </w:p>
+        </w:tc>
+      </w:tr>
+      <w:tr>
+        <w:tc>
+          <w:tcPr>
+            <w:tcW w:w="1934" w:type="dxa"/>
+            <w:shd w:val="clear" w:color="auto" w:fill="auto"/>
+          </w:tcPr>
+          <w:p>
+            <w:r>
+              <w:rPr>
+                <w:b/>
+                <w:bCs/>
+              </w:rPr>
+              <w:t>Actividad(es)</w:t>
+            </w:r>
+          </w:p>
+        </w:tc>
+        <w:tc>
+          <w:tcPr>
+            <w:tcW w:w="8125" w:type="dxa"/>
+            <w:shd w:val="clear" w:color="auto" w:fill="auto"/>
+          </w:tcPr>
+          <w:p>
+            <w:pPr>
+              <w:jc w:val="both"/>
+            </w:pPr>
+            <w:r>
+              <w:t xml:space="preserve">Crear una nueva conexión en el IDE </w:t>
+            </w:r>
+            <w:proofErr w:type="spellStart"/>
+            <w:r>
+              <w:t>Workbench</w:t>
+            </w:r>
+            <w:proofErr w:type="spellEnd"/>
+          </w:p>
+        </w:tc>
+      </w:tr>
+      <w:tr>
+        <w:tc>
+          <w:tcPr>
+            <w:tcW w:w="1934" w:type="dxa"/>
+            <w:shd w:val="clear" w:color="auto" w:fill="auto"/>
+          </w:tcPr>
+          <w:p>
+            <w:r>
+              <w:rPr>
+                <w:b/>
+                <w:bCs/>
+              </w:rPr>
+              <w:t>Temas</w:t>
+            </w:r>
+          </w:p>
+        </w:tc>
+        <w:tc>
+          <w:tcPr>
+            <w:tcW w:w="8125" w:type="dxa"/>
+            <w:shd w:val="clear" w:color="auto" w:fill="auto"/>
+          </w:tcPr>
+          <w:p>
+            <w:pPr>
+              <w:jc w:val="both"/>
+            </w:pPr>
+            <w:r>
+              <w:t xml:space="preserve">Crear una nueva conexión en el IDE </w:t>
+            </w:r>
+            <w:proofErr w:type="spellStart"/>
+            <w:r>
+              <w:t>Workbench</w:t>
+            </w:r>
+            <w:proofErr w:type="spellEnd"/>
+          </w:p>
+        </w:tc>
+      </w:tr>
+      <w:tr>
+        <w:tc>
+          <w:tcPr>
+            <w:tcW w:w="1934" w:type="dxa"/>
+            <w:shd w:val="clear" w:color="auto" w:fill="auto"/>
+          </w:tcPr>
+          <w:p>
+            <w:r>
+              <w:rPr>
+                <w:b/>
+                <w:bCs/>
+              </w:rPr>
+              <w:t>Lugar en donde se realizó la actividad</w:t>
+            </w:r>
+          </w:p>
+        </w:tc>
+        <w:tc>
+          <w:tcPr>
+            <w:tcW w:w="8125" w:type="dxa"/>
+            <w:shd w:val="clear" w:color="auto" w:fill="auto"/>
+          </w:tcPr>
+          <w:p>
+            <w:r>
+              <w:t>En el hogar</w:t>
+            </w:r>
+          </w:p>
+        </w:tc>
+      </w:tr>
+      <w:tr>
+        <w:tc>
+          <w:tcPr>
+            <w:tcW w:w="10059" w:type="dxa"/>
+            <w:gridSpan w:val="2"/>
+            <w:shd w:val="clear" w:color="auto" w:fill="D9E2F3" w:themeFill="accent1" w:themeFillTint="33"/>
+          </w:tcPr>
+          <w:p>
+            <w:pPr>
+              <w:jc w:val="center"/>
+            </w:pPr>
+            <w:r>
+              <w:rPr>
+                <w:b/>
+                <w:bCs/>
+              </w:rPr>
+              <w:t>Desarrollo de las</w:t>
+            </w:r>
+            <w:r>
+              <w:rPr>
+                <w:b/>
+                <w:bCs/>
+              </w:rPr>
+              <w:t xml:space="preserve"> actividades</w:t>
+            </w:r>
+          </w:p>
+        </w:tc>
+      </w:tr>
+      <w:tr>
+        <w:tc>
+          <w:tcPr>
+            <w:tcW w:w="10059" w:type="dxa"/>
+            <w:gridSpan w:val="2"/>
+            <w:shd w:val="clear" w:color="auto" w:fill="auto"/>
+          </w:tcPr>
+          <w:p>
+            <w:pPr>
+              <w:jc w:val="both"/>
+            </w:pPr>
+            <w:r>
+              <w:t>En la pantalla de inicio, en el apartado de “</w:t>
+            </w:r>
+            <w:proofErr w:type="spellStart"/>
+            <w:r>
+              <w:t>Mysql</w:t>
+            </w:r>
+            <w:proofErr w:type="spellEnd"/>
+            <w:r>
+              <w:t xml:space="preserve"> </w:t>
+            </w:r>
+            <w:proofErr w:type="spellStart"/>
+            <w:r>
+              <w:t>Connections</w:t>
+            </w:r>
+            <w:proofErr w:type="spellEnd"/>
+            <w:r>
+              <w:t>”, le di clic en el botón con el símbolo “+” para crear una nueva conexión, para la nueva conexión le asignamos los siguientes datos:</w:t>
+            </w:r>
+          </w:p>
+          <w:p>
+            <w:pPr>
+              <w:jc w:val="both"/>
+              <w:rPr>
+                <w:b/>
+                <w:bCs/>
+                <w:lang w:val="en-US"/>
+              </w:rPr>
+            </w:pPr>
+            <w:r>
+              <w:rPr>
+                <w:b/>
+                <w:bCs/>
+                <w:lang w:val="en-US"/>
+              </w:rPr>
+              <w:t xml:space="preserve">Connection Name: </w:t>
+            </w:r>
+            <w:proofErr w:type="spellStart"/>
+            <w:r>
+              <w:rPr>
+                <w:lang w:val="en-US"/>
+              </w:rPr>
+              <w:t>saitesh</w:t>
+            </w:r>
+            <w:proofErr w:type="spellEnd"/>
+          </w:p>
+          <w:p>
+            <w:pPr>
+              <w:jc w:val="both"/>
+              <w:rPr>
+                <w:b/>
+                <w:bCs/>
+                <w:lang w:val="en-US"/>
+              </w:rPr>
+            </w:pPr>
+            <w:r>
+              <w:rPr>
+                <w:b/>
+                <w:bCs/>
+                <w:lang w:val="en-US"/>
+              </w:rPr>
+              <w:t xml:space="preserve">Connection Method: </w:t>
+            </w:r>
+            <w:r>
+              <w:rPr>
+                <w:lang w:val="en-US"/>
+              </w:rPr>
+              <w:t>St</w:t>
+            </w:r>
+            <w:r>
+              <w:rPr>
+                <w:lang w:val="en-US"/>
+              </w:rPr>
+              <w:t>andard (TCP/IP)</w:t>
+            </w:r>
+          </w:p>
+          <w:p>
+            <w:pPr>
+              <w:jc w:val="both"/>
+            </w:pPr>
+            <w:r>
+              <w:t>“</w:t>
+            </w:r>
+            <w:proofErr w:type="spellStart"/>
+            <w:r>
+              <w:rPr>
+                <w:b/>
+                <w:bCs/>
+              </w:rPr>
+              <w:t>Parameters</w:t>
+            </w:r>
+            <w:proofErr w:type="spellEnd"/>
+            <w:r>
+              <w:t>”</w:t>
+            </w:r>
+            <w:r>
+              <w:rPr>
+                <w:b/>
+                <w:bCs/>
+              </w:rPr>
+              <w:t xml:space="preserve"> </w:t>
+            </w:r>
+          </w:p>
+          <w:p>
+            <w:pPr>
+              <w:numPr>
+                <w:ilvl w:val="0"/>
+                <w:numId w:val="1"/>
+              </w:numPr>
+              <w:jc w:val="both"/>
+              <w:rPr>
+                <w:b/>
+                <w:bCs/>
+              </w:rPr>
+            </w:pPr>
+            <w:proofErr w:type="spellStart"/>
+            <w:r>
+              <w:rPr>
+                <w:b/>
+                <w:bCs/>
+              </w:rPr>
+              <w:t>Hostname</w:t>
+            </w:r>
+            <w:proofErr w:type="spellEnd"/>
+            <w:r>
+              <w:rPr>
+                <w:b/>
+                <w:bCs/>
+              </w:rPr>
+              <w:t xml:space="preserve">: </w:t>
+            </w:r>
+            <w:r>
+              <w:t xml:space="preserve">127.0.0.1 </w:t>
+            </w:r>
+            <w:r>
+              <w:rPr>
+                <w:b/>
+                <w:bCs/>
+              </w:rPr>
+              <w:t xml:space="preserve">        Port: </w:t>
+            </w:r>
+            <w:r>
+              <w:t>3306</w:t>
+            </w:r>
+            <w:r>
+              <w:rPr>
+                <w:b/>
+                <w:bCs/>
+              </w:rPr>
+              <w:t xml:space="preserve"> </w:t>
+            </w:r>
+          </w:p>
+          <w:p>
+            <w:pPr>
+              <w:numPr>
+                <w:ilvl w:val="0"/>
+                <w:numId w:val="1"/>
+              </w:numPr>
+              <w:jc w:val="both"/>
+              <w:rPr>
+                <w:b/>
+                <w:bCs/>
+              </w:rPr>
+            </w:pPr>
+            <w:proofErr w:type="spellStart"/>
+            <w:r>
+              <w:rPr>
+                <w:b/>
+                <w:bCs/>
+              </w:rPr>
+              <w:t>Username</w:t>
+            </w:r>
+            <w:proofErr w:type="spellEnd"/>
+            <w:r>
+              <w:rPr>
+                <w:b/>
+                <w:bCs/>
+              </w:rPr>
+              <w:t xml:space="preserve">: </w:t>
+            </w:r>
+            <w:proofErr w:type="spellStart"/>
+            <w:r>
+              <w:t>saitesh</w:t>
+            </w:r>
+            <w:proofErr w:type="spellEnd"/>
+          </w:p>
+          <w:p>
+            <w:pPr>
+              <w:numPr>
+                <w:ilvl w:val="0"/>
+                <w:numId w:val="1"/>
+              </w:numPr>
+              <w:jc w:val="both"/>
+              <w:rPr>
+                <w:b/>
+                <w:bCs/>
+              </w:rPr>
+            </w:pPr>
+            <w:proofErr w:type="spellStart"/>
+            <w:r>
+              <w:rPr>
+                <w:b/>
+                <w:bCs/>
+              </w:rPr>
+              <w:t>Password</w:t>
+            </w:r>
+            <w:proofErr w:type="spellEnd"/>
+            <w:r>
+              <w:rPr>
+                <w:b/>
+                <w:bCs/>
+              </w:rPr>
+              <w:t xml:space="preserve">: </w:t>
+            </w:r>
+            <w:r>
+              <w:t>Saitesh_123;</w:t>
+            </w:r>
+          </w:p>
+          <w:p>
+            <w:pPr>
+              <w:jc w:val="both"/>
+              <w:rPr>
+                <w:b/>
+                <w:bCs/>
+              </w:rPr>
+            </w:pPr>
+            <w:r>
+              <w:t xml:space="preserve">Para verificar que la conexión fuera exitosa, le di clic en el botón </w:t>
+            </w:r>
+            <w:r>
+              <w:rPr>
+                <w:b/>
+                <w:bCs/>
+              </w:rPr>
+              <w:t xml:space="preserve">“Test </w:t>
+            </w:r>
+            <w:proofErr w:type="spellStart"/>
+            <w:r>
+              <w:rPr>
+                <w:b/>
+                <w:bCs/>
+              </w:rPr>
+              <w:t>Connection</w:t>
+            </w:r>
+            <w:proofErr w:type="spellEnd"/>
+            <w:r>
+              <w:rPr>
+                <w:b/>
+                <w:bCs/>
+              </w:rPr>
+              <w:t xml:space="preserve">”, </w:t>
+            </w:r>
+            <w:r>
+              <w:t>Si el mensaje que sale es “</w:t>
+            </w:r>
+            <w:proofErr w:type="spellStart"/>
+            <w:r>
+              <w:rPr>
+                <w:b/>
+                <w:bCs/>
+              </w:rPr>
+              <w:t>Successfully</w:t>
+            </w:r>
+            <w:proofErr w:type="spellEnd"/>
+            <w:r>
+              <w:t>”, la conexión fue</w:t>
+            </w:r>
+            <w:r>
+              <w:t xml:space="preserve"> realizada correctamente y para terminar solo le di clic en el botón “</w:t>
+            </w:r>
+            <w:r>
+              <w:rPr>
+                <w:b/>
+                <w:bCs/>
+              </w:rPr>
+              <w:t>ok</w:t>
+            </w:r>
+            <w:r>
+              <w:t>”</w:t>
+            </w:r>
+          </w:p>
+        </w:tc>
+      </w:tr>
+      <w:tr>
+        <w:tc>
+          <w:tcPr>
+            <w:tcW w:w="10059" w:type="dxa"/>
+            <w:gridSpan w:val="2"/>
+            <w:shd w:val="clear" w:color="auto" w:fill="D9E2F3" w:themeFill="accent1" w:themeFillTint="33"/>
+          </w:tcPr>
+          <w:p>
+            <w:pPr>
+              <w:jc w:val="center"/>
+            </w:pPr>
+            <w:r>
+              <w:rPr>
+                <w:b/>
+                <w:bCs/>
+              </w:rPr>
+              <w:t>Observaciones</w:t>
+            </w:r>
+          </w:p>
+        </w:tc>
+      </w:tr>
+      <w:tr>
+        <w:tc>
+          <w:tcPr>
+            <w:tcW w:w="10059" w:type="dxa"/>
+            <w:gridSpan w:val="2"/>
+            <w:shd w:val="clear" w:color="auto" w:fill="auto"/>
+          </w:tcPr>
+          <w:p>
+            <w:pPr>
+              <w:jc w:val="center"/>
+              <w:rPr>
+                <w:b/>
+                <w:bCs/>
+              </w:rPr>
+            </w:pPr>
+            <w:r>
+              <w:rPr>
+                <w:b/>
+                <w:bCs/>
+                <w:noProof/>
+                <w:lang w:eastAsia="es-MX"/>
+              </w:rPr>
+              <mc:AlternateContent>
+                <mc:Choice Requires="wps">
+                  <w:drawing>
+                    <wp:anchor distT="0" distB="0" distL="0" distR="0" simplePos="0" relativeHeight="9" behindDoc="0" locked="0" layoutInCell="1" allowOverlap="1">
+                      <wp:simplePos x="0" y="0"/>
+                      <wp:positionH relativeFrom="column">
+                        <wp:posOffset>-50800</wp:posOffset>
+                      </wp:positionH>
+                      <wp:positionV relativeFrom="paragraph">
+                        <wp:posOffset>139065</wp:posOffset>
+                      </wp:positionV>
+                      <wp:extent cx="6363335" cy="229235"/>
+                      <wp:effectExtent l="0" t="0" r="0" b="0"/>
+                      <wp:wrapNone/>
+                      <wp:docPr id="5" name="Forma1"/>
+                      <wp:cNvGraphicFramePr/>
+                      <a:graphic xmlns:a="http://schemas.openxmlformats.org/drawingml/2006/main">
+                        <a:graphicData uri="http://schemas.microsoft.com/office/word/2010/wordprocessingShape">
+                          <wps:wsp>
+                            <wps:cNvCnPr/>
+                            <wps:spPr>
+                              <a:xfrm>
+                                <a:off x="0" y="0"/>
+                                <a:ext cx="6362640" cy="228600"/>
+                              </a:xfrm>
+                              <a:prstGeom prst="line">
+                                <a:avLst/>
+                              </a:prstGeom>
+                              <a:ln w="36360">
+                                <a:solidFill>
+                                  <a:srgbClr val="000000"/>
+                                </a:solidFill>
+                                <a:round/>
+                              </a:ln>
+                            </wps:spPr>
+                            <wps:style>
+                              <a:lnRef idx="0">
+                                <a:scrgbClr r="0" g="0" b="0"/>
+                              </a:lnRef>
+                              <a:fillRef idx="0">
+                                <a:scrgbClr r="0" g="0" b="0"/>
+                              </a:fillRef>
+                              <a:effectRef idx="0">
+                                <a:scrgbClr r="0" g="0" b="0"/>
+                              </a:effectRef>
+                              <a:fontRef idx="minor"/>
+                            </wps:style>
+                            <wps:bodyPr/>
+                          </wps:wsp>
+                        </a:graphicData>
+                      </a:graphic>
+                    </wp:anchor>
+                  </w:drawing>
+                </mc:Choice>
+                <mc:Fallback>
+                  <w:pict>
+                    <v:line id="shape_0" from="-4.2pt,2pt" to="496.75pt,19.95pt" ID="Forma1" stroked="t" style="position:absolute">
+                      <v:stroke color="black" weight="36360" joinstyle="round" endcap="flat"/>
+                      <v:fill o:detectmouseclick="t" on="false"/>
+                    </v:line>
+                  </w:pict>
+                </mc:Fallback>
+              </mc:AlternateContent>
+            </w:r>
+          </w:p>
+        </w:tc>
+      </w:tr>
+    </w:tbl>
+    <w:p>
+      <w:pPr>
+        <w:sectPr>
+          <w:headerReference w:type="default" r:id="rId10"/>
+          <w:pgSz w:w="12240" w:h="15840"/>
+          <w:pgMar w:top="1417" w:right="1701" w:bottom="1417" w:left="1701" w:header="708" w:footer="0" w:gutter="0"/>
+          <w:cols w:space="720"/>
+          <w:formProt w:val="0"/>
+          <w:docGrid w:linePitch="360" w:charSpace="4096"/>
+        </w:sectPr>
+      </w:pPr>
+    </w:p>
+    <w:p>
+      <w:pPr>
+        <w:pStyle w:val="Textoindependiente"/>
+      </w:pPr>
+    </w:p>
+    <w:tbl>
+      <w:tblPr>
+        <w:tblW w:w="10101" w:type="dxa"/>
+        <w:tblInd w:w="3" w:type="dxa"/>
+        <w:tblCellMar>
+          <w:left w:w="70" w:type="dxa"/>
+          <w:right w:w="70" w:type="dxa"/>
+        </w:tblCellMar>
+        <w:tblLook w:val="0000" w:firstRow="0" w:lastRow="0" w:firstColumn="0" w:lastColumn="0" w:noHBand="0" w:noVBand="0"/>
+      </w:tblPr>
+      <w:tblGrid>
+        <w:gridCol w:w="7573"/>
+        <w:gridCol w:w="1265"/>
+        <w:gridCol w:w="1263"/>
+      </w:tblGrid>
+      <w:tr>
+        <w:trPr>
+          <w:trHeight w:val="100"/>
+        </w:trPr>
+        <w:tc>
+          <w:tcPr>
+            <w:tcW w:w="7573" w:type="dxa"/>
+            <w:shd w:val="clear" w:color="auto" w:fill="auto"/>
+          </w:tcPr>
+          <w:p>
+            <w:pPr>
+              <w:pStyle w:val="Textoindependiente"/>
+            </w:pPr>
+          </w:p>
+        </w:tc>
+        <w:tc>
+          <w:tcPr>
+            <w:tcW w:w="1265" w:type="dxa"/>
+            <w:tcBorders>
+              <w:top w:val="single" w:sz="4" w:space="0" w:color="000000"/>
+              <w:left w:val="single" w:sz="4" w:space="0" w:color="000000"/>
+              <w:right w:val="single" w:sz="4" w:space="0" w:color="000000"/>
+            </w:tcBorders>
+            <w:shd w:val="clear" w:color="auto" w:fill="auto"/>
+          </w:tcPr>
+          <w:p>
+            <w:pPr>
+              <w:pStyle w:val="Contenidodelatabla"/>
+            </w:pPr>
+            <w:r>
+              <w:t>N°          004</w:t>
+            </w:r>
+          </w:p>
+        </w:tc>
+        <w:tc>
+          <w:tcPr>
+            <w:tcW w:w="1263" w:type="dxa"/>
+            <w:tcBorders>
+              <w:top w:val="single" w:sz="4" w:space="0" w:color="000000"/>
+              <w:left w:val="single" w:sz="4" w:space="0" w:color="000000"/>
+              <w:right w:val="single" w:sz="4" w:space="0" w:color="000000"/>
+            </w:tcBorders>
+            <w:shd w:val="clear" w:color="auto" w:fill="auto"/>
+          </w:tcPr>
+          <w:p>
+            <w:pPr>
+              <w:pStyle w:val="Contenidodelatabla"/>
+            </w:pPr>
+            <w:r>
+              <w:t>15/Dic/2020</w:t>
+            </w:r>
+          </w:p>
+        </w:tc>
+      </w:tr>
+      <w:tr>
+        <w:trPr>
+          <w:trHeight w:val="338"/>
+        </w:trPr>
+        <w:tc>
+          <w:tcPr>
+            <w:tcW w:w="10101" w:type="dxa"/>
+            <w:gridSpan w:val="3"/>
+            <w:tcBorders>
+              <w:top w:val="single" w:sz="2" w:space="0" w:color="000000"/>
+              <w:left w:val="single" w:sz="2" w:space="0" w:color="000000"/>
+              <w:bottom w:val="single" w:sz="2" w:space="0" w:color="000000"/>
+              <w:right w:val="single" w:sz="2" w:space="0" w:color="000000"/>
+            </w:tcBorders>
+            <w:shd w:val="clear" w:color="auto" w:fill="D9E2F3" w:themeFill="accent1" w:themeFillTint="33"/>
+          </w:tcPr>
+          <w:p>
+            <w:pPr>
+              <w:pStyle w:val="Contenidodelatabla"/>
+              <w:jc w:val="center"/>
+            </w:pPr>
+            <w:r>
+              <w:rPr>
+                <w:b/>
+                <w:bCs/>
+              </w:rPr>
+              <w:t>Bitácora de trabajo</w:t>
+            </w:r>
+          </w:p>
+        </w:tc>
+      </w:tr>
+    </w:tbl>
+    <w:p/>
+    <w:tbl>
+      <w:tblPr>
+        <w:tblStyle w:val="Tablaconcuadrcula"/>
+        <w:tblW w:w="10060" w:type="dxa"/>
+        <w:tblLook w:val="04A0" w:firstRow="1" w:lastRow="0" w:firstColumn="1" w:lastColumn="0" w:noHBand="0" w:noVBand="1"/>
+      </w:tblPr>
+      <w:tblGrid>
+        <w:gridCol w:w="1934"/>
+        <w:gridCol w:w="8126"/>
+      </w:tblGrid>
+      <w:tr>
+        <w:tc>
+          <w:tcPr>
+            <w:tcW w:w="10059" w:type="dxa"/>
+            <w:gridSpan w:val="2"/>
+            <w:shd w:val="clear" w:color="auto" w:fill="auto"/>
+          </w:tcPr>
+          <w:p>
+            <w:r>
+              <w:rPr>
+                <w:b/>
+                <w:bCs/>
+              </w:rPr>
+              <w:t>Nombre:</w:t>
+            </w:r>
+            <w:r>
+              <w:t xml:space="preserve"> Samuel Sánchez Flores </w:t>
+            </w:r>
+          </w:p>
+        </w:tc>
+      </w:tr>
+      <w:tr>
+        <w:tc>
+          <w:tcPr>
+            <w:tcW w:w="10059" w:type="dxa"/>
+            <w:gridSpan w:val="2"/>
+            <w:shd w:val="clear" w:color="auto" w:fill="D9E2F3" w:themeFill="accent1" w:themeFillTint="33"/>
+          </w:tcPr>
+          <w:p>
+            <w:pPr>
+              <w:jc w:val="center"/>
+            </w:pPr>
+            <w:r>
+              <w:rPr>
+                <w:b/>
+                <w:bCs/>
+              </w:rPr>
+              <w:t>Información general</w:t>
+            </w:r>
+          </w:p>
+        </w:tc>
+      </w:tr>
+      <w:tr>
+        <w:tc>
+          <w:tcPr>
+            <w:tcW w:w="1934" w:type="dxa"/>
+            <w:shd w:val="clear" w:color="auto" w:fill="auto"/>
+          </w:tcPr>
+          <w:p>
+            <w:r>
+              <w:rPr>
+                <w:b/>
+                <w:bCs/>
+              </w:rPr>
+              <w:t>Actividad(es)</w:t>
+            </w:r>
+          </w:p>
+        </w:tc>
+        <w:tc>
+          <w:tcPr>
+            <w:tcW w:w="8125" w:type="dxa"/>
+            <w:shd w:val="clear" w:color="auto" w:fill="auto"/>
+          </w:tcPr>
+          <w:p>
+            <w:pPr>
+              <w:jc w:val="both"/>
+            </w:pPr>
+            <w:r>
+              <w:t xml:space="preserve">Agregar el </w:t>
+            </w:r>
+            <w:proofErr w:type="spellStart"/>
+            <w:r>
+              <w:t>Schema</w:t>
+            </w:r>
+            <w:proofErr w:type="spellEnd"/>
+            <w:r>
+              <w:t xml:space="preserve">  de “gestor_saitesh15Dic2020” en el IDE </w:t>
+            </w:r>
+            <w:proofErr w:type="spellStart"/>
+            <w:r>
+              <w:t>Workbench</w:t>
+            </w:r>
+            <w:proofErr w:type="spellEnd"/>
+          </w:p>
+        </w:tc>
+      </w:tr>
+      <w:tr>
+        <w:tc>
+          <w:tcPr>
+            <w:tcW w:w="1934" w:type="dxa"/>
+            <w:shd w:val="clear" w:color="auto" w:fill="auto"/>
+          </w:tcPr>
+          <w:p>
+            <w:r>
+              <w:rPr>
+                <w:b/>
+                <w:bCs/>
+              </w:rPr>
+              <w:t>Temas</w:t>
+            </w:r>
+          </w:p>
+        </w:tc>
+        <w:tc>
+          <w:tcPr>
+            <w:tcW w:w="8125" w:type="dxa"/>
+            <w:shd w:val="clear" w:color="auto" w:fill="auto"/>
+          </w:tcPr>
+          <w:p>
+            <w:pPr>
+              <w:jc w:val="both"/>
+            </w:pPr>
+            <w:r>
+              <w:t xml:space="preserve">Crear/Agregar </w:t>
+            </w:r>
+            <w:proofErr w:type="spellStart"/>
+            <w:r>
+              <w:t>Schemas</w:t>
+            </w:r>
+            <w:proofErr w:type="spellEnd"/>
+            <w:r>
+              <w:t xml:space="preserve"> en el IDE </w:t>
+            </w:r>
+            <w:proofErr w:type="spellStart"/>
+            <w:r>
+              <w:t>Workbench</w:t>
+            </w:r>
+            <w:proofErr w:type="spellEnd"/>
+          </w:p>
+        </w:tc>
+      </w:tr>
+      <w:tr>
+        <w:tc>
+          <w:tcPr>
+            <w:tcW w:w="1934" w:type="dxa"/>
+            <w:shd w:val="clear" w:color="auto" w:fill="auto"/>
+          </w:tcPr>
+          <w:p>
+            <w:r>
+              <w:rPr>
+                <w:b/>
+                <w:bCs/>
+              </w:rPr>
+              <w:t>Lugar en donde se realizó la actividad</w:t>
+            </w:r>
+          </w:p>
+        </w:tc>
+        <w:tc>
+          <w:tcPr>
+            <w:tcW w:w="8125" w:type="dxa"/>
+            <w:shd w:val="clear" w:color="auto" w:fill="auto"/>
+          </w:tcPr>
+          <w:p>
+            <w:r>
+              <w:t>En el hogar</w:t>
+            </w:r>
+          </w:p>
+        </w:tc>
+      </w:tr>
+      <w:tr>
+        <w:tc>
+          <w:tcPr>
+            <w:tcW w:w="10059" w:type="dxa"/>
+            <w:gridSpan w:val="2"/>
+            <w:shd w:val="clear" w:color="auto" w:fill="D9E2F3" w:themeFill="accent1" w:themeFillTint="33"/>
+          </w:tcPr>
+          <w:p>
+            <w:pPr>
+              <w:jc w:val="center"/>
+            </w:pPr>
+            <w:r>
+              <w:rPr>
+                <w:b/>
+                <w:bCs/>
+              </w:rPr>
+              <w:t>Desarrollo de las actividades</w:t>
+            </w:r>
+          </w:p>
+        </w:tc>
+      </w:tr>
+      <w:tr>
+        <w:tc>
+          <w:tcPr>
+            <w:tcW w:w="10059" w:type="dxa"/>
+            <w:gridSpan w:val="2"/>
+            <w:shd w:val="clear" w:color="auto" w:fill="auto"/>
+          </w:tcPr>
+          <w:p>
+            <w:pPr>
+              <w:jc w:val="both"/>
+            </w:pPr>
+            <w:r>
+              <w:t xml:space="preserve">Para agregar el </w:t>
+            </w:r>
+            <w:proofErr w:type="spellStart"/>
+            <w:r>
+              <w:t>Schema</w:t>
+            </w:r>
+            <w:proofErr w:type="spellEnd"/>
+            <w:r>
+              <w:t xml:space="preserve"> que anteriormente nos habían pasado, </w:t>
+            </w:r>
+            <w:r>
+              <w:t xml:space="preserve">en la pantalla principal de </w:t>
+            </w:r>
+            <w:proofErr w:type="spellStart"/>
+            <w:r>
+              <w:t>Workbench</w:t>
+            </w:r>
+            <w:proofErr w:type="spellEnd"/>
+            <w:r>
+              <w:t xml:space="preserve"> le di clic en el botón con el símbolo “+”</w:t>
+            </w:r>
+            <w:bookmarkStart w:id="0" w:name="_GoBack"/>
+            <w:bookmarkEnd w:id="0"/>
+          </w:p>
+        </w:tc>
+      </w:tr>
+      <w:tr>
+        <w:tc>
+          <w:tcPr>
+            <w:tcW w:w="10059" w:type="dxa"/>
+            <w:gridSpan w:val="2"/>
+            <w:shd w:val="clear" w:color="auto" w:fill="D9E2F3" w:themeFill="accent1" w:themeFillTint="33"/>
+          </w:tcPr>
+          <w:p>
+            <w:pPr>
+              <w:jc w:val="center"/>
+            </w:pPr>
+            <w:r>
+              <w:rPr>
+                <w:b/>
+                <w:bCs/>
+              </w:rPr>
+              <w:t>Observaciones</w:t>
+            </w:r>
+          </w:p>
+        </w:tc>
+      </w:tr>
+      <w:tr>
+        <w:tc>
+          <w:tcPr>
+            <w:tcW w:w="10059" w:type="dxa"/>
+            <w:gridSpan w:val="2"/>
+            <w:shd w:val="clear" w:color="auto" w:fill="auto"/>
+          </w:tcPr>
+          <w:p>
+            <w:pPr>
+              <w:jc w:val="center"/>
+              <w:rPr>
+                <w:b/>
+                <w:bCs/>
+              </w:rPr>
+            </w:pPr>
+          </w:p>
+        </w:tc>
+      </w:tr>
+    </w:tbl>
+    <w:p>
+      <w:pPr>
+        <w:sectPr>
+          <w:headerReference w:type="default" r:id="rId11"/>
+          <w:pgSz w:w="12240" w:h="15840"/>
+          <w:pgMar w:top="1417" w:right="1701" w:bottom="1417" w:left="1701" w:header="708" w:footer="0" w:gutter="0"/>
+          <w:cols w:space="720"/>
+          <w:formProt w:val="0"/>
+          <w:docGrid w:linePitch="360" w:charSpace="4096"/>
+        </w:sectPr>
+      </w:pPr>
+    </w:p>
+    <w:p>
+      <w:pPr>
+        <w:pStyle w:val="Textoindependiente"/>
+      </w:pPr>
+    </w:p>
+    <w:tbl>
+      <w:tblPr>
+        <w:tblW w:w="10101" w:type="dxa"/>
+        <w:tblInd w:w="3" w:type="dxa"/>
+        <w:tblCellMar>
+          <w:left w:w="70" w:type="dxa"/>
+          <w:right w:w="70" w:type="dxa"/>
+        </w:tblCellMar>
+        <w:tblLook w:val="0000" w:firstRow="0" w:lastRow="0" w:firstColumn="0" w:lastColumn="0" w:noHBand="0" w:noVBand="0"/>
+      </w:tblPr>
+      <w:tblGrid>
+        <w:gridCol w:w="7573"/>
+        <w:gridCol w:w="1265"/>
+        <w:gridCol w:w="1263"/>
+      </w:tblGrid>
+      <w:tr>
+        <w:trPr>
+          <w:trHeight w:val="100"/>
+        </w:trPr>
+        <w:tc>
+          <w:tcPr>
+            <w:tcW w:w="7573" w:type="dxa"/>
+            <w:shd w:val="clear" w:color="auto" w:fill="auto"/>
+          </w:tcPr>
+          <w:p>
+            <w:pPr>
+              <w:pStyle w:val="Textoindependiente"/>
+            </w:pPr>
+          </w:p>
+        </w:tc>
+        <w:tc>
+          <w:tcPr>
+            <w:tcW w:w="1265" w:type="dxa"/>
+            <w:tcBorders>
+              <w:top w:val="single" w:sz="4" w:space="0" w:color="000000"/>
+              <w:left w:val="single" w:sz="4" w:space="0" w:color="000000"/>
+              <w:right w:val="single" w:sz="4" w:space="0" w:color="000000"/>
+            </w:tcBorders>
+            <w:shd w:val="clear" w:color="auto" w:fill="auto"/>
+          </w:tcPr>
+          <w:p>
+            <w:pPr>
+              <w:pStyle w:val="Contenidodelatabla"/>
+            </w:pPr>
+            <w:r>
+              <w:t>N°          005</w:t>
+            </w:r>
+          </w:p>
+        </w:tc>
+        <w:tc>
+          <w:tcPr>
+            <w:tcW w:w="1263" w:type="dxa"/>
+            <w:tcBorders>
+              <w:top w:val="single" w:sz="4" w:space="0" w:color="000000"/>
+              <w:left w:val="single" w:sz="4" w:space="0" w:color="000000"/>
+              <w:right w:val="single" w:sz="4" w:space="0" w:color="000000"/>
+            </w:tcBorders>
+            <w:shd w:val="clear" w:color="auto" w:fill="auto"/>
+          </w:tcPr>
+          <w:p>
+            <w:pPr>
+              <w:pStyle w:val="Contenidodelatabla"/>
+            </w:pPr>
+            <w:r>
+              <w:t>15/Dic/2020</w:t>
+            </w:r>
+          </w:p>
+        </w:tc>
+      </w:tr>
+      <w:tr>
+        <w:trPr>
+          <w:trHeight w:val="338"/>
+        </w:trPr>
+        <w:tc>
+          <w:tcPr>
+            <w:tcW w:w="10101" w:type="dxa"/>
+            <w:gridSpan w:val="3"/>
+            <w:tcBorders>
+              <w:top w:val="single" w:sz="2" w:space="0" w:color="000000"/>
+              <w:left w:val="single" w:sz="2" w:space="0" w:color="000000"/>
+              <w:bottom w:val="single" w:sz="2" w:space="0" w:color="000000"/>
+              <w:right w:val="single" w:sz="2" w:space="0" w:color="000000"/>
+            </w:tcBorders>
+            <w:shd w:val="clear" w:color="auto" w:fill="D9E2F3" w:themeFill="accent1" w:themeFillTint="33"/>
+          </w:tcPr>
+          <w:p>
+            <w:pPr>
+              <w:pStyle w:val="Contenidodelatabla"/>
+              <w:jc w:val="center"/>
+            </w:pPr>
+            <w:r>
+              <w:rPr>
+                <w:b/>
+                <w:bCs/>
+              </w:rPr>
+              <w:t>Bitácora de trabajo</w:t>
+            </w:r>
+          </w:p>
+        </w:tc>
+      </w:tr>
+    </w:tbl>
+    <w:p/>
+    <w:tbl>
+      <w:tblPr>
+        <w:tblStyle w:val="Tablaconcuadrcula"/>
+        <w:tblW w:w="10060" w:type="dxa"/>
+        <w:tblLook w:val="04A0" w:firstRow="1" w:lastRow="0" w:firstColumn="1" w:lastColumn="0" w:noHBand="0" w:noVBand="1"/>
+      </w:tblPr>
+      <w:tblGrid>
+        <w:gridCol w:w="1934"/>
+        <w:gridCol w:w="8126"/>
+      </w:tblGrid>
+      <w:tr>
+        <w:tc>
+          <w:tcPr>
+            <w:tcW w:w="10059" w:type="dxa"/>
+            <w:gridSpan w:val="2"/>
+            <w:shd w:val="clear" w:color="auto" w:fill="auto"/>
+          </w:tcPr>
+          <w:p>
+            <w:r>
+              <w:rPr>
+                <w:b/>
+                <w:bCs/>
+              </w:rPr>
+              <w:t>Nombre:</w:t>
+            </w:r>
+            <w:r>
+              <w:t xml:space="preserve"> Samuel Sánchez Flores </w:t>
+            </w:r>
+          </w:p>
+        </w:tc>
+      </w:tr>
+      <w:tr>
+        <w:tc>
+          <w:tcPr>
+            <w:tcW w:w="10059" w:type="dxa"/>
+            <w:gridSpan w:val="2"/>
+            <w:shd w:val="clear" w:color="auto" w:fill="D9E2F3" w:themeFill="accent1" w:themeFillTint="33"/>
+          </w:tcPr>
+          <w:p>
+            <w:pPr>
+              <w:jc w:val="center"/>
+            </w:pPr>
+            <w:r>
+              <w:rPr>
+                <w:b/>
+                <w:bCs/>
+              </w:rPr>
+              <w:t>Información general</w:t>
+            </w:r>
+          </w:p>
+        </w:tc>
+      </w:tr>
+      <w:tr>
+        <w:tc>
+          <w:tcPr>
+            <w:tcW w:w="1934" w:type="dxa"/>
+            <w:shd w:val="clear" w:color="auto" w:fill="auto"/>
+          </w:tcPr>
+          <w:p>
+            <w:r>
+              <w:rPr>
+                <w:b/>
+                <w:bCs/>
+              </w:rPr>
+              <w:t>Actividad(es)</w:t>
+            </w:r>
+          </w:p>
+        </w:tc>
+        <w:tc>
+          <w:tcPr>
+            <w:tcW w:w="8125" w:type="dxa"/>
+            <w:shd w:val="clear" w:color="auto" w:fill="auto"/>
+          </w:tcPr>
+          <w:p>
+            <w:pPr>
+              <w:jc w:val="both"/>
+            </w:pPr>
+          </w:p>
+        </w:tc>
+      </w:tr>
+      <w:tr>
+        <w:tc>
+          <w:tcPr>
+            <w:tcW w:w="1934" w:type="dxa"/>
+            <w:shd w:val="clear" w:color="auto" w:fill="auto"/>
+          </w:tcPr>
+          <w:p>
+            <w:r>
+              <w:rPr>
+                <w:b/>
+                <w:bCs/>
+              </w:rPr>
+              <w:t>Temas</w:t>
+            </w:r>
+          </w:p>
+        </w:tc>
+        <w:tc>
+          <w:tcPr>
+            <w:tcW w:w="8125" w:type="dxa"/>
+            <w:shd w:val="clear" w:color="auto" w:fill="auto"/>
+          </w:tcPr>
+          <w:p>
+            <w:pPr>
+              <w:jc w:val="both"/>
+            </w:pPr>
+          </w:p>
+        </w:tc>
+      </w:tr>
+      <w:tr>
+        <w:tc>
+          <w:tcPr>
+            <w:tcW w:w="1934" w:type="dxa"/>
+            <w:shd w:val="clear" w:color="auto" w:fill="auto"/>
+          </w:tcPr>
+          <w:p>
+            <w:r>
+              <w:rPr>
+                <w:b/>
+                <w:bCs/>
+              </w:rPr>
+              <w:t>Lugar en donde se realizó la actividad</w:t>
+            </w:r>
+          </w:p>
+        </w:tc>
+        <w:tc>
+          <w:tcPr>
+            <w:tcW w:w="8125" w:type="dxa"/>
+            <w:shd w:val="clear" w:color="auto" w:fill="auto"/>
+          </w:tcPr>
+          <w:p/>
+        </w:tc>
+      </w:tr>
+      <w:tr>
+        <w:tc>
+          <w:tcPr>
+            <w:tcW w:w="10059" w:type="dxa"/>
+            <w:gridSpan w:val="2"/>
+            <w:shd w:val="clear" w:color="auto" w:fill="D9E2F3" w:themeFill="accent1" w:themeFillTint="33"/>
+          </w:tcPr>
+          <w:p>
+            <w:pPr>
+              <w:jc w:val="center"/>
+            </w:pPr>
+            <w:r>
+              <w:rPr>
+                <w:b/>
+                <w:bCs/>
+              </w:rPr>
+              <w:t>Desarrollo de las actividades</w:t>
+            </w:r>
+          </w:p>
+        </w:tc>
+      </w:tr>
+      <w:tr>
+        <w:tc>
+          <w:tcPr>
+            <w:tcW w:w="10059" w:type="dxa"/>
+            <w:gridSpan w:val="2"/>
+            <w:shd w:val="clear" w:color="auto" w:fill="auto"/>
+          </w:tcPr>
+          <w:p>
+            <w:pPr>
+              <w:jc w:val="both"/>
+            </w:pPr>
+          </w:p>
+        </w:tc>
+      </w:tr>
+      <w:tr>
+        <w:tc>
+          <w:tcPr>
+            <w:tcW w:w="10059" w:type="dxa"/>
+            <w:gridSpan w:val="2"/>
+            <w:shd w:val="clear" w:color="auto" w:fill="D9E2F3" w:themeFill="accent1" w:themeFillTint="33"/>
+          </w:tcPr>
+          <w:p>
+            <w:pPr>
+              <w:jc w:val="center"/>
+            </w:pPr>
+            <w:r>
+              <w:rPr>
+                <w:b/>
+                <w:bCs/>
+              </w:rPr>
+              <w:t>Observaciones</w:t>
+            </w:r>
+          </w:p>
+        </w:tc>
+      </w:tr>
+      <w:tr>
+        <w:tc>
+          <w:tcPr>
+            <w:tcW w:w="10059" w:type="dxa"/>
+            <w:gridSpan w:val="2"/>
+            <w:shd w:val="clear" w:color="auto" w:fill="auto"/>
+          </w:tcPr>
+          <w:p>
+            <w:pPr>
+              <w:jc w:val="center"/>
+              <w:rPr>
+                <w:b/>
+                <w:bCs/>
+              </w:rPr>
+            </w:pPr>
+            <w:r>
+              <w:rPr>
+                <w:b/>
+                <w:bCs/>
+                <w:noProof/>
+                <w:lang w:eastAsia="es-MX"/>
+              </w:rPr>
+              <mc:AlternateContent>
+                <mc:Choice Requires="wps">
+                  <w:drawing>
+                    <wp:anchor distT="0" distB="0" distL="0" distR="0" simplePos="0" relativeHeight="10" behindDoc="0" locked="0" layoutInCell="1" allowOverlap="1">
+                      <wp:simplePos x="0" y="0"/>
+                      <wp:positionH relativeFrom="column">
+                        <wp:posOffset>-50800</wp:posOffset>
+                      </wp:positionH>
+                      <wp:positionV relativeFrom="paragraph">
+                        <wp:posOffset>139065</wp:posOffset>
+                      </wp:positionV>
+                      <wp:extent cx="6363335" cy="229235"/>
+                      <wp:effectExtent l="0" t="0" r="0" b="0"/>
+                      <wp:wrapNone/>
+                      <wp:docPr id="8" name="Forma1"/>
+                      <wp:cNvGraphicFramePr/>
+                      <a:graphic xmlns:a="http://schemas.openxmlformats.org/drawingml/2006/main">
+                        <a:graphicData uri="http://schemas.microsoft.com/office/word/2010/wordprocessingShape">
+                          <wps:wsp>
+                            <wps:cNvCnPr/>
+                            <wps:spPr>
+                              <a:xfrm>
+                                <a:off x="0" y="0"/>
+                                <a:ext cx="6362640" cy="228600"/>
+                              </a:xfrm>
+                              <a:prstGeom prst="line">
+                                <a:avLst/>
+                              </a:prstGeom>
+                              <a:ln w="36360">
+                                <a:solidFill>
+                                  <a:srgbClr val="000000"/>
+                                </a:solidFill>
+                                <a:round/>
+                              </a:ln>
+                            </wps:spPr>
+                            <wps:style>
+                              <a:lnRef idx="0">
+                                <a:scrgbClr r="0" g="0" b="0"/>
+                              </a:lnRef>
+                              <a:fillRef idx="0">
+                                <a:scrgbClr r="0" g="0" b="0"/>
+                              </a:fillRef>
+                              <a:effectRef idx="0">
+                                <a:scrgbClr r="0" g="0" b="0"/>
+                              </a:effectRef>
+                              <a:fontRef idx="minor"/>
+                            </wps:style>
+                            <wps:bodyPr/>
+                          </wps:wsp>
+                        </a:graphicData>
+                      </a:graphic>
+                    </wp:anchor>
+                  </w:drawing>
+                </mc:Choice>
+                <mc:Fallback>
+                  <w:pict>
+                    <v:line id="shape_0" from="-4.2pt,2pt" to="496.75pt,19.95pt" ID="Forma1" stroked="t" style="position:absolute">
+                      <v:stroke color="black" weight="36360" joinstyle="round" endcap="flat"/>
+                      <v:fill o:detectmouseclick="t" on="false"/>
+                    </v:line>
+                  </w:pict>
+                </mc:Fallback>
+              </mc:AlternateContent>
+            </w:r>
           </w:p>
         </w:tc>
       </w:tr>
     </w:tbl>
     <w:p/>
     <w:sectPr>
-      <w:headerReference w:type="default" r:id="rId7"/>
+      <w:headerReference w:type="default" r:id="rId12"/>
       <w:pgSz w:w="12240" w:h="15840"/>
       <w:pgMar w:top="1417" w:right="1701" w:bottom="1417" w:left="1701" w:header="708" w:footer="0" w:gutter="0"/>
       <w:cols w:space="720"/>
@@ -402,7 +2692,7 @@
 </file>
 
 <file path=word/endnotes.xml><?xml version="1.0" encoding="utf-8"?>
-<w:endnotes xmlns:wpc="http://schemas.microsoft.com/office/word/2010/wordprocessingCanvas" xmlns:cx="http://schemas.microsoft.com/office/drawing/2014/chartex" xmlns:cx1="http://schemas.microsoft.com/office/drawing/2015/9/8/chartex" xmlns:cx2="http://schemas.microsoft.com/office/drawing/2015/10/21/chartex" xmlns:cx3="http://schemas.microsoft.com/office/drawing/2016/5/9/chartex" xmlns:cx4="http://schemas.microsoft.com/office/drawing/2016/5/10/chartex" xmlns:cx5="http://schemas.microsoft.com/office/drawing/2016/5/11/chartex" xmlns:cx6="http://schemas.microsoft.com/office/drawing/2016/5/12/chartex" xmlns:cx7="http://schemas.microsoft.com/office/drawing/2016/5/13/chartex" xmlns:cx8="http://schemas.microsoft.com/office/drawing/2016/5/14/chartex" xmlns:mc="http://schemas.openxmlformats.org/markup-compatibility/2006" xmlns:aink="http://schemas.microsoft.com/office/drawing/2016/ink" xmlns:am3d="http://schemas.microsoft.com/office/drawing/2017/model3d" xmlns:o="urn:schemas-microsoft-com:office:office" xmlns:r="http://schemas.openxmlformats.org/officeDocument/2006/relationships" xmlns:m="http://schemas.openxmlformats.org/officeDocument/2006/math" xmlns:v="urn:schemas-microsoft-com:vml" xmlns:wp14="http://schemas.microsoft.com/office/word/2010/wordprocessingDrawing" xmlns:wp="http://schemas.openxmlformats.org/drawingml/2006/wordprocessingDrawing" xmlns:w10="urn:schemas-microsoft-com:office:word" xmlns:w="http://schemas.openxmlformats.org/wordprocessingml/2006/main" xmlns:w14="http://schemas.microsoft.com/office/word/2010/wordml" xmlns:w15="http://schemas.microsoft.com/office/word/2012/wordml" xmlns:w16cex="http://schemas.microsoft.com/office/word/2018/wordml/cex" xmlns:w16cid="http://schemas.microsoft.com/office/word/2016/wordml/cid" xmlns:w16="http://schemas.microsoft.com/office/word/2018/wordml" xmlns:w16se="http://schemas.microsoft.com/office/word/2015/wordml/symex" xmlns:wpg="http://schemas.microsoft.com/office/word/2010/wordprocessingGroup" xmlns:wpi="http://schemas.microsoft.com/office/word/2010/wordprocessingInk" xmlns:wne="http://schemas.microsoft.com/office/word/2006/wordml" xmlns:wps="http://schemas.microsoft.com/office/word/2010/wordprocessingShape" mc:Ignorable="w14 w15 w16se w16cid w16 w16cex wp14">
+<w:endnotes xmlns:wpc="http://schemas.microsoft.com/office/word/2010/wordprocessingCanvas" xmlns:mc="http://schemas.openxmlformats.org/markup-compatibility/2006" xmlns:o="urn:schemas-microsoft-com:office:office" xmlns:r="http://schemas.openxmlformats.org/officeDocument/2006/relationships" xmlns:m="http://schemas.openxmlformats.org/officeDocument/2006/math" xmlns:v="urn:schemas-microsoft-com:vml" xmlns:wp14="http://schemas.microsoft.com/office/word/2010/wordprocessingDrawing" xmlns:wp="http://schemas.openxmlformats.org/drawingml/2006/wordprocessingDrawing" xmlns:w10="urn:schemas-microsoft-com:office:word" xmlns:w="http://schemas.openxmlformats.org/wordprocessingml/2006/main" xmlns:w14="http://schemas.microsoft.com/office/word/2010/wordml" xmlns:w15="http://schemas.microsoft.com/office/word/2012/wordml" xmlns:wpg="http://schemas.microsoft.com/office/word/2010/wordprocessingGroup" xmlns:wpi="http://schemas.microsoft.com/office/word/2010/wordprocessingInk" xmlns:wne="http://schemas.microsoft.com/office/word/2006/wordml" xmlns:wps="http://schemas.microsoft.com/office/word/2010/wordprocessingShape" mc:Ignorable="w14 w15 wp14">
   <w:endnote w:type="separator" w:id="-1">
     <w:p>
       <w:pPr>
@@ -427,7 +2717,7 @@
 </file>
 
 <file path=word/footnotes.xml><?xml version="1.0" encoding="utf-8"?>
-<w:footnotes xmlns:wpc="http://schemas.microsoft.com/office/word/2010/wordprocessingCanvas" xmlns:cx="http://schemas.microsoft.com/office/drawing/2014/chartex" xmlns:cx1="http://schemas.microsoft.com/office/drawing/2015/9/8/chartex" xmlns:cx2="http://schemas.microsoft.com/office/drawing/2015/10/21/chartex" xmlns:cx3="http://schemas.microsoft.com/office/drawing/2016/5/9/chartex" xmlns:cx4="http://schemas.microsoft.com/office/drawing/2016/5/10/chartex" xmlns:cx5="http://schemas.microsoft.com/office/drawing/2016/5/11/chartex" xmlns:cx6="http://schemas.microsoft.com/office/drawing/2016/5/12/chartex" xmlns:cx7="http://schemas.microsoft.com/office/drawing/2016/5/13/chartex" xmlns:cx8="http://schemas.microsoft.com/office/drawing/2016/5/14/chartex" xmlns:mc="http://schemas.openxmlformats.org/markup-compatibility/2006" xmlns:aink="http://schemas.microsoft.com/office/drawing/2016/ink" xmlns:am3d="http://schemas.microsoft.com/office/drawing/2017/model3d" xmlns:o="urn:schemas-microsoft-com:office:office" xmlns:r="http://schemas.openxmlformats.org/officeDocument/2006/relationships" xmlns:m="http://schemas.openxmlformats.org/officeDocument/2006/math" xmlns:v="urn:schemas-microsoft-com:vml" xmlns:wp14="http://schemas.microsoft.com/office/word/2010/wordprocessingDrawing" xmlns:wp="http://schemas.openxmlformats.org/drawingml/2006/wordprocessingDrawing" xmlns:w10="urn:schemas-microsoft-com:office:word" xmlns:w="http://schemas.openxmlformats.org/wordprocessingml/2006/main" xmlns:w14="http://schemas.microsoft.com/office/word/2010/wordml" xmlns:w15="http://schemas.microsoft.com/office/word/2012/wordml" xmlns:w16cex="http://schemas.microsoft.com/office/word/2018/wordml/cex" xmlns:w16cid="http://schemas.microsoft.com/office/word/2016/wordml/cid" xmlns:w16="http://schemas.microsoft.com/office/word/2018/wordml" xmlns:w16se="http://schemas.microsoft.com/office/word/2015/wordml/symex" xmlns:wpg="http://schemas.microsoft.com/office/word/2010/wordprocessingGroup" xmlns:wpi="http://schemas.microsoft.com/office/word/2010/wordprocessingInk" xmlns:wne="http://schemas.microsoft.com/office/word/2006/wordml" xmlns:wps="http://schemas.microsoft.com/office/word/2010/wordprocessingShape" mc:Ignorable="w14 w15 w16se w16cid w16 w16cex wp14">
+<w:footnotes xmlns:wpc="http://schemas.microsoft.com/office/word/2010/wordprocessingCanvas" xmlns:mc="http://schemas.openxmlformats.org/markup-compatibility/2006" xmlns:o="urn:schemas-microsoft-com:office:office" xmlns:r="http://schemas.openxmlformats.org/officeDocument/2006/relationships" xmlns:m="http://schemas.openxmlformats.org/officeDocument/2006/math" xmlns:v="urn:schemas-microsoft-com:vml" xmlns:wp14="http://schemas.microsoft.com/office/word/2010/wordprocessingDrawing" xmlns:wp="http://schemas.openxmlformats.org/drawingml/2006/wordprocessingDrawing" xmlns:w10="urn:schemas-microsoft-com:office:word" xmlns:w="http://schemas.openxmlformats.org/wordprocessingml/2006/main" xmlns:w14="http://schemas.microsoft.com/office/word/2010/wordml" xmlns:w15="http://schemas.microsoft.com/office/word/2012/wordml" xmlns:wpg="http://schemas.microsoft.com/office/word/2010/wordprocessingGroup" xmlns:wpi="http://schemas.microsoft.com/office/word/2010/wordprocessingInk" xmlns:wne="http://schemas.microsoft.com/office/word/2006/wordml" xmlns:wps="http://schemas.microsoft.com/office/word/2010/wordprocessingShape" mc:Ignorable="w14 w15 wp14">
   <w:footnote w:type="separator" w:id="-1">
     <w:p>
       <w:pPr>
@@ -452,7 +2742,7 @@
 </file>
 
 <file path=word/header1.xml><?xml version="1.0" encoding="utf-8"?>
-<w:hdr xmlns:wpc="http://schemas.microsoft.com/office/word/2010/wordprocessingCanvas" xmlns:cx="http://schemas.microsoft.com/office/drawing/2014/chartex" xmlns:cx1="http://schemas.microsoft.com/office/drawing/2015/9/8/chartex" xmlns:cx2="http://schemas.microsoft.com/office/drawing/2015/10/21/chartex" xmlns:cx3="http://schemas.microsoft.com/office/drawing/2016/5/9/chartex" xmlns:cx4="http://schemas.microsoft.com/office/drawing/2016/5/10/chartex" xmlns:cx5="http://schemas.microsoft.com/office/drawing/2016/5/11/chartex" xmlns:cx6="http://schemas.microsoft.com/office/drawing/2016/5/12/chartex" xmlns:cx7="http://schemas.microsoft.com/office/drawing/2016/5/13/chartex" xmlns:cx8="http://schemas.microsoft.com/office/drawing/2016/5/14/chartex" xmlns:mc="http://schemas.openxmlformats.org/markup-compatibility/2006" xmlns:aink="http://schemas.microsoft.com/office/drawing/2016/ink" xmlns:am3d="http://schemas.microsoft.com/office/drawing/2017/model3d" xmlns:o="urn:schemas-microsoft-com:office:office" xmlns:r="http://schemas.openxmlformats.org/officeDocument/2006/relationships" xmlns:m="http://schemas.openxmlformats.org/officeDocument/2006/math" xmlns:v="urn:schemas-microsoft-com:vml" xmlns:wp14="http://schemas.microsoft.com/office/word/2010/wordprocessingDrawing" xmlns:wp="http://schemas.openxmlformats.org/drawingml/2006/wordprocessingDrawing" xmlns:w10="urn:schemas-microsoft-com:office:word" xmlns:w="http://schemas.openxmlformats.org/wordprocessingml/2006/main" xmlns:w14="http://schemas.microsoft.com/office/word/2010/wordml" xmlns:w15="http://schemas.microsoft.com/office/word/2012/wordml" xmlns:w16cex="http://schemas.microsoft.com/office/word/2018/wordml/cex" xmlns:w16cid="http://schemas.microsoft.com/office/word/2016/wordml/cid" xmlns:w16="http://schemas.microsoft.com/office/word/2018/wordml" xmlns:w16se="http://schemas.microsoft.com/office/word/2015/wordml/symex" xmlns:wpg="http://schemas.microsoft.com/office/word/2010/wordprocessingGroup" xmlns:wpi="http://schemas.microsoft.com/office/word/2010/wordprocessingInk" xmlns:wne="http://schemas.microsoft.com/office/word/2006/wordml" xmlns:wps="http://schemas.microsoft.com/office/word/2010/wordprocessingShape" mc:Ignorable="w14 w15 w16se w16cid w16 w16cex wp14">
+<w:hdr xmlns:wpc="http://schemas.microsoft.com/office/word/2010/wordprocessingCanvas" xmlns:mc="http://schemas.openxmlformats.org/markup-compatibility/2006" xmlns:o="urn:schemas-microsoft-com:office:office" xmlns:r="http://schemas.openxmlformats.org/officeDocument/2006/relationships" xmlns:m="http://schemas.openxmlformats.org/officeDocument/2006/math" xmlns:v="urn:schemas-microsoft-com:vml" xmlns:wp14="http://schemas.microsoft.com/office/word/2010/wordprocessingDrawing" xmlns:wp="http://schemas.openxmlformats.org/drawingml/2006/wordprocessingDrawing" xmlns:w10="urn:schemas-microsoft-com:office:word" xmlns:w="http://schemas.openxmlformats.org/wordprocessingml/2006/main" xmlns:w14="http://schemas.microsoft.com/office/word/2010/wordml" xmlns:w15="http://schemas.microsoft.com/office/word/2012/wordml" xmlns:wpg="http://schemas.microsoft.com/office/word/2010/wordprocessingGroup" xmlns:wpi="http://schemas.microsoft.com/office/word/2010/wordprocessingInk" xmlns:wne="http://schemas.microsoft.com/office/word/2006/wordml" xmlns:wps="http://schemas.microsoft.com/office/word/2010/wordprocessingShape" mc:Ignorable="w14 w15 wp14">
   <w:tbl>
     <w:tblPr>
       <w:tblStyle w:val="Tablaconcuadrcula"/>
@@ -482,9 +2772,10 @@
           <w:r>
             <w:rPr>
               <w:noProof/>
+              <w:lang w:eastAsia="es-MX"/>
             </w:rPr>
             <w:drawing>
-              <wp:anchor distT="0" distB="0" distL="0" distR="0" simplePos="0" relativeHeight="2" behindDoc="1" locked="0" layoutInCell="1" allowOverlap="1" wp14:anchorId="4ED1E32F" wp14:editId="65056D98">
+              <wp:anchor distT="0" distB="0" distL="0" distR="0" simplePos="0" relativeHeight="251655680" behindDoc="1" locked="0" layoutInCell="1" allowOverlap="1">
                 <wp:simplePos x="0" y="0"/>
                 <wp:positionH relativeFrom="column">
                   <wp:posOffset>-494030</wp:posOffset>
@@ -495,7 +2786,7 @@
                 <wp:extent cx="1280795" cy="419100"/>
                 <wp:effectExtent l="0" t="0" r="0" b="0"/>
                 <wp:wrapSquare wrapText="largest"/>
-                <wp:docPr id="1" name="Image1"/>
+                <wp:docPr id="2" name="Image1"/>
                 <wp:cNvGraphicFramePr>
                   <a:graphicFrameLocks xmlns:a="http://schemas.openxmlformats.org/drawingml/2006/main" noChangeAspect="1"/>
                 </wp:cNvGraphicFramePr>
@@ -503,7 +2794,7 @@
                   <a:graphicData uri="http://schemas.openxmlformats.org/drawingml/2006/picture">
                     <pic:pic xmlns:pic="http://schemas.openxmlformats.org/drawingml/2006/picture">
                       <pic:nvPicPr>
-                        <pic:cNvPr id="1" name="Image1"/>
+                        <pic:cNvPr id="2" name="Image1"/>
                         <pic:cNvPicPr>
                           <a:picLocks noChangeAspect="1" noChangeArrowheads="1"/>
                         </pic:cNvPicPr>
@@ -578,8 +2869,766 @@
 </w:hdr>
 </file>
 
+<file path=word/header2.xml><?xml version="1.0" encoding="utf-8"?>
+<w:hdr xmlns:wpc="http://schemas.microsoft.com/office/word/2010/wordprocessingCanvas" xmlns:mc="http://schemas.openxmlformats.org/markup-compatibility/2006" xmlns:o="urn:schemas-microsoft-com:office:office" xmlns:r="http://schemas.openxmlformats.org/officeDocument/2006/relationships" xmlns:m="http://schemas.openxmlformats.org/officeDocument/2006/math" xmlns:v="urn:schemas-microsoft-com:vml" xmlns:wp14="http://schemas.microsoft.com/office/word/2010/wordprocessingDrawing" xmlns:wp="http://schemas.openxmlformats.org/drawingml/2006/wordprocessingDrawing" xmlns:w10="urn:schemas-microsoft-com:office:word" xmlns:w="http://schemas.openxmlformats.org/wordprocessingml/2006/main" xmlns:w14="http://schemas.microsoft.com/office/word/2010/wordml" xmlns:w15="http://schemas.microsoft.com/office/word/2012/wordml" xmlns:wpg="http://schemas.microsoft.com/office/word/2010/wordprocessingGroup" xmlns:wpi="http://schemas.microsoft.com/office/word/2010/wordprocessingInk" xmlns:wne="http://schemas.microsoft.com/office/word/2006/wordml" xmlns:wps="http://schemas.microsoft.com/office/word/2010/wordprocessingShape" mc:Ignorable="w14 w15 wp14">
+  <w:tbl>
+    <w:tblPr>
+      <w:tblStyle w:val="Tablaconcuadrcula"/>
+      <w:tblW w:w="8828" w:type="dxa"/>
+      <w:tblLook w:val="04A0" w:firstRow="1" w:lastRow="0" w:firstColumn="1" w:lastColumn="0" w:noHBand="0" w:noVBand="1"/>
+    </w:tblPr>
+    <w:tblGrid>
+      <w:gridCol w:w="3288"/>
+      <w:gridCol w:w="5540"/>
+    </w:tblGrid>
+    <w:tr>
+      <w:tc>
+        <w:tcPr>
+          <w:tcW w:w="3288" w:type="dxa"/>
+          <w:tcBorders>
+            <w:top w:val="nil"/>
+            <w:left w:val="nil"/>
+            <w:bottom w:val="nil"/>
+            <w:right w:val="nil"/>
+          </w:tcBorders>
+          <w:shd w:val="clear" w:color="auto" w:fill="auto"/>
+        </w:tcPr>
+        <w:p>
+          <w:pPr>
+            <w:pStyle w:val="Encabezado"/>
+          </w:pPr>
+          <w:r>
+            <w:rPr>
+              <w:noProof/>
+              <w:lang w:eastAsia="es-MX"/>
+            </w:rPr>
+            <w:drawing>
+              <wp:anchor distT="0" distB="0" distL="0" distR="0" simplePos="0" relativeHeight="251656704" behindDoc="1" locked="0" layoutInCell="1" allowOverlap="1">
+                <wp:simplePos x="0" y="0"/>
+                <wp:positionH relativeFrom="column">
+                  <wp:posOffset>-494030</wp:posOffset>
+                </wp:positionH>
+                <wp:positionV relativeFrom="paragraph">
+                  <wp:posOffset>15875</wp:posOffset>
+                </wp:positionV>
+                <wp:extent cx="1280795" cy="419100"/>
+                <wp:effectExtent l="0" t="0" r="0" b="0"/>
+                <wp:wrapSquare wrapText="largest"/>
+                <wp:docPr id="4" name="Image1"/>
+                <wp:cNvGraphicFramePr>
+                  <a:graphicFrameLocks xmlns:a="http://schemas.openxmlformats.org/drawingml/2006/main" noChangeAspect="1"/>
+                </wp:cNvGraphicFramePr>
+                <a:graphic xmlns:a="http://schemas.openxmlformats.org/drawingml/2006/main">
+                  <a:graphicData uri="http://schemas.openxmlformats.org/drawingml/2006/picture">
+                    <pic:pic xmlns:pic="http://schemas.openxmlformats.org/drawingml/2006/picture">
+                      <pic:nvPicPr>
+                        <pic:cNvPr id="4" name="Image1"/>
+                        <pic:cNvPicPr>
+                          <a:picLocks noChangeAspect="1" noChangeArrowheads="1"/>
+                        </pic:cNvPicPr>
+                      </pic:nvPicPr>
+                      <pic:blipFill>
+                        <a:blip r:embed="rId1"/>
+                        <a:stretch>
+                          <a:fillRect/>
+                        </a:stretch>
+                      </pic:blipFill>
+                      <pic:spPr bwMode="auto">
+                        <a:xfrm>
+                          <a:off x="0" y="0"/>
+                          <a:ext cx="1280795" cy="419100"/>
+                        </a:xfrm>
+                        <a:prstGeom prst="rect">
+                          <a:avLst/>
+                        </a:prstGeom>
+                      </pic:spPr>
+                    </pic:pic>
+                  </a:graphicData>
+                </a:graphic>
+              </wp:anchor>
+            </w:drawing>
+          </w:r>
+        </w:p>
+      </w:tc>
+      <w:tc>
+        <w:tcPr>
+          <w:tcW w:w="5539" w:type="dxa"/>
+          <w:tcBorders>
+            <w:top w:val="nil"/>
+            <w:left w:val="nil"/>
+            <w:bottom w:val="nil"/>
+            <w:right w:val="nil"/>
+          </w:tcBorders>
+          <w:shd w:val="clear" w:color="auto" w:fill="auto"/>
+        </w:tcPr>
+        <w:p>
+          <w:pPr>
+            <w:spacing w:after="0" w:line="240" w:lineRule="auto"/>
+            <w:jc w:val="right"/>
+          </w:pPr>
+          <w:r>
+            <w:rPr>
+              <w:rFonts w:cstheme="minorHAnsi"/>
+              <w:b/>
+              <w:lang w:val="es-ES" w:eastAsia="es-ES"/>
+            </w:rPr>
+            <w:t>Operaciones Inteligentes de Software Abierta S.A. de C.V.</w:t>
+          </w:r>
+        </w:p>
+        <w:p>
+          <w:pPr>
+            <w:spacing w:after="0" w:line="240" w:lineRule="auto"/>
+            <w:jc w:val="right"/>
+            <w:rPr>
+              <w:rFonts w:cstheme="minorHAnsi"/>
+              <w:b/>
+              <w:lang w:val="es-ES" w:eastAsia="es-ES"/>
+            </w:rPr>
+          </w:pPr>
+        </w:p>
+      </w:tc>
+    </w:tr>
+  </w:tbl>
+  <w:p>
+    <w:pPr>
+      <w:pStyle w:val="Encabezado"/>
+    </w:pPr>
+  </w:p>
+</w:hdr>
+</file>
+
+<file path=word/header3.xml><?xml version="1.0" encoding="utf-8"?>
+<w:hdr xmlns:wpc="http://schemas.microsoft.com/office/word/2010/wordprocessingCanvas" xmlns:mc="http://schemas.openxmlformats.org/markup-compatibility/2006" xmlns:o="urn:schemas-microsoft-com:office:office" xmlns:r="http://schemas.openxmlformats.org/officeDocument/2006/relationships" xmlns:m="http://schemas.openxmlformats.org/officeDocument/2006/math" xmlns:v="urn:schemas-microsoft-com:vml" xmlns:wp14="http://schemas.microsoft.com/office/word/2010/wordprocessingDrawing" xmlns:wp="http://schemas.openxmlformats.org/drawingml/2006/wordprocessingDrawing" xmlns:w10="urn:schemas-microsoft-com:office:word" xmlns:w="http://schemas.openxmlformats.org/wordprocessingml/2006/main" xmlns:w14="http://schemas.microsoft.com/office/word/2010/wordml" xmlns:w15="http://schemas.microsoft.com/office/word/2012/wordml" xmlns:wpg="http://schemas.microsoft.com/office/word/2010/wordprocessingGroup" xmlns:wpi="http://schemas.microsoft.com/office/word/2010/wordprocessingInk" xmlns:wne="http://schemas.microsoft.com/office/word/2006/wordml" xmlns:wps="http://schemas.microsoft.com/office/word/2010/wordprocessingShape" mc:Ignorable="w14 w15 wp14">
+  <w:tbl>
+    <w:tblPr>
+      <w:tblStyle w:val="Tablaconcuadrcula"/>
+      <w:tblW w:w="8828" w:type="dxa"/>
+      <w:tblLook w:val="04A0" w:firstRow="1" w:lastRow="0" w:firstColumn="1" w:lastColumn="0" w:noHBand="0" w:noVBand="1"/>
+    </w:tblPr>
+    <w:tblGrid>
+      <w:gridCol w:w="3288"/>
+      <w:gridCol w:w="5540"/>
+    </w:tblGrid>
+    <w:tr>
+      <w:tc>
+        <w:tcPr>
+          <w:tcW w:w="3288" w:type="dxa"/>
+          <w:tcBorders>
+            <w:top w:val="nil"/>
+            <w:left w:val="nil"/>
+            <w:bottom w:val="nil"/>
+            <w:right w:val="nil"/>
+          </w:tcBorders>
+          <w:shd w:val="clear" w:color="auto" w:fill="auto"/>
+        </w:tcPr>
+        <w:p>
+          <w:pPr>
+            <w:pStyle w:val="Encabezado"/>
+          </w:pPr>
+          <w:r>
+            <w:rPr>
+              <w:noProof/>
+              <w:lang w:eastAsia="es-MX"/>
+            </w:rPr>
+            <w:drawing>
+              <wp:anchor distT="0" distB="0" distL="0" distR="0" simplePos="0" relativeHeight="251657728" behindDoc="1" locked="0" layoutInCell="1" allowOverlap="1">
+                <wp:simplePos x="0" y="0"/>
+                <wp:positionH relativeFrom="column">
+                  <wp:posOffset>-494030</wp:posOffset>
+                </wp:positionH>
+                <wp:positionV relativeFrom="paragraph">
+                  <wp:posOffset>15875</wp:posOffset>
+                </wp:positionV>
+                <wp:extent cx="1280795" cy="419100"/>
+                <wp:effectExtent l="0" t="0" r="0" b="0"/>
+                <wp:wrapSquare wrapText="largest"/>
+                <wp:docPr id="6" name="Image1"/>
+                <wp:cNvGraphicFramePr>
+                  <a:graphicFrameLocks xmlns:a="http://schemas.openxmlformats.org/drawingml/2006/main" noChangeAspect="1"/>
+                </wp:cNvGraphicFramePr>
+                <a:graphic xmlns:a="http://schemas.openxmlformats.org/drawingml/2006/main">
+                  <a:graphicData uri="http://schemas.openxmlformats.org/drawingml/2006/picture">
+                    <pic:pic xmlns:pic="http://schemas.openxmlformats.org/drawingml/2006/picture">
+                      <pic:nvPicPr>
+                        <pic:cNvPr id="6" name="Image1"/>
+                        <pic:cNvPicPr>
+                          <a:picLocks noChangeAspect="1" noChangeArrowheads="1"/>
+                        </pic:cNvPicPr>
+                      </pic:nvPicPr>
+                      <pic:blipFill>
+                        <a:blip r:embed="rId1"/>
+                        <a:stretch>
+                          <a:fillRect/>
+                        </a:stretch>
+                      </pic:blipFill>
+                      <pic:spPr bwMode="auto">
+                        <a:xfrm>
+                          <a:off x="0" y="0"/>
+                          <a:ext cx="1280795" cy="419100"/>
+                        </a:xfrm>
+                        <a:prstGeom prst="rect">
+                          <a:avLst/>
+                        </a:prstGeom>
+                      </pic:spPr>
+                    </pic:pic>
+                  </a:graphicData>
+                </a:graphic>
+              </wp:anchor>
+            </w:drawing>
+          </w:r>
+        </w:p>
+      </w:tc>
+      <w:tc>
+        <w:tcPr>
+          <w:tcW w:w="5539" w:type="dxa"/>
+          <w:tcBorders>
+            <w:top w:val="nil"/>
+            <w:left w:val="nil"/>
+            <w:bottom w:val="nil"/>
+            <w:right w:val="nil"/>
+          </w:tcBorders>
+          <w:shd w:val="clear" w:color="auto" w:fill="auto"/>
+        </w:tcPr>
+        <w:p>
+          <w:pPr>
+            <w:spacing w:after="0" w:line="240" w:lineRule="auto"/>
+            <w:jc w:val="right"/>
+          </w:pPr>
+          <w:r>
+            <w:rPr>
+              <w:rFonts w:cstheme="minorHAnsi"/>
+              <w:b/>
+              <w:lang w:val="es-ES" w:eastAsia="es-ES"/>
+            </w:rPr>
+            <w:t>Operaciones Inteligentes de Software Abierta S.A. de C.V.</w:t>
+          </w:r>
+        </w:p>
+        <w:p>
+          <w:pPr>
+            <w:spacing w:after="0" w:line="240" w:lineRule="auto"/>
+            <w:jc w:val="right"/>
+            <w:rPr>
+              <w:rFonts w:cstheme="minorHAnsi"/>
+              <w:b/>
+              <w:lang w:val="es-ES" w:eastAsia="es-ES"/>
+            </w:rPr>
+          </w:pPr>
+        </w:p>
+      </w:tc>
+    </w:tr>
+  </w:tbl>
+  <w:p>
+    <w:pPr>
+      <w:pStyle w:val="Encabezado"/>
+    </w:pPr>
+  </w:p>
+</w:hdr>
+</file>
+
+<file path=word/header4.xml><?xml version="1.0" encoding="utf-8"?>
+<w:hdr xmlns:wpc="http://schemas.microsoft.com/office/word/2010/wordprocessingCanvas" xmlns:mc="http://schemas.openxmlformats.org/markup-compatibility/2006" xmlns:o="urn:schemas-microsoft-com:office:office" xmlns:r="http://schemas.openxmlformats.org/officeDocument/2006/relationships" xmlns:m="http://schemas.openxmlformats.org/officeDocument/2006/math" xmlns:v="urn:schemas-microsoft-com:vml" xmlns:wp14="http://schemas.microsoft.com/office/word/2010/wordprocessingDrawing" xmlns:wp="http://schemas.openxmlformats.org/drawingml/2006/wordprocessingDrawing" xmlns:w10="urn:schemas-microsoft-com:office:word" xmlns:w="http://schemas.openxmlformats.org/wordprocessingml/2006/main" xmlns:w14="http://schemas.microsoft.com/office/word/2010/wordml" xmlns:w15="http://schemas.microsoft.com/office/word/2012/wordml" xmlns:wpg="http://schemas.microsoft.com/office/word/2010/wordprocessingGroup" xmlns:wpi="http://schemas.microsoft.com/office/word/2010/wordprocessingInk" xmlns:wne="http://schemas.microsoft.com/office/word/2006/wordml" xmlns:wps="http://schemas.microsoft.com/office/word/2010/wordprocessingShape" mc:Ignorable="w14 w15 wp14">
+  <w:tbl>
+    <w:tblPr>
+      <w:tblStyle w:val="Tablaconcuadrcula"/>
+      <w:tblW w:w="8828" w:type="dxa"/>
+      <w:tblLook w:val="04A0" w:firstRow="1" w:lastRow="0" w:firstColumn="1" w:lastColumn="0" w:noHBand="0" w:noVBand="1"/>
+    </w:tblPr>
+    <w:tblGrid>
+      <w:gridCol w:w="3288"/>
+      <w:gridCol w:w="5540"/>
+    </w:tblGrid>
+    <w:tr>
+      <w:tc>
+        <w:tcPr>
+          <w:tcW w:w="3288" w:type="dxa"/>
+          <w:tcBorders>
+            <w:top w:val="nil"/>
+            <w:left w:val="nil"/>
+            <w:bottom w:val="nil"/>
+            <w:right w:val="nil"/>
+          </w:tcBorders>
+          <w:shd w:val="clear" w:color="auto" w:fill="auto"/>
+        </w:tcPr>
+        <w:p>
+          <w:pPr>
+            <w:pStyle w:val="Encabezado"/>
+          </w:pPr>
+          <w:r>
+            <w:rPr>
+              <w:noProof/>
+              <w:lang w:eastAsia="es-MX"/>
+            </w:rPr>
+            <w:drawing>
+              <wp:anchor distT="0" distB="0" distL="0" distR="0" simplePos="0" relativeHeight="251658752" behindDoc="1" locked="0" layoutInCell="1" allowOverlap="1">
+                <wp:simplePos x="0" y="0"/>
+                <wp:positionH relativeFrom="column">
+                  <wp:posOffset>-494030</wp:posOffset>
+                </wp:positionH>
+                <wp:positionV relativeFrom="paragraph">
+                  <wp:posOffset>15875</wp:posOffset>
+                </wp:positionV>
+                <wp:extent cx="1280795" cy="419100"/>
+                <wp:effectExtent l="0" t="0" r="0" b="0"/>
+                <wp:wrapSquare wrapText="largest"/>
+                <wp:docPr id="7" name="Image1"/>
+                <wp:cNvGraphicFramePr>
+                  <a:graphicFrameLocks xmlns:a="http://schemas.openxmlformats.org/drawingml/2006/main" noChangeAspect="1"/>
+                </wp:cNvGraphicFramePr>
+                <a:graphic xmlns:a="http://schemas.openxmlformats.org/drawingml/2006/main">
+                  <a:graphicData uri="http://schemas.openxmlformats.org/drawingml/2006/picture">
+                    <pic:pic xmlns:pic="http://schemas.openxmlformats.org/drawingml/2006/picture">
+                      <pic:nvPicPr>
+                        <pic:cNvPr id="7" name="Image1"/>
+                        <pic:cNvPicPr>
+                          <a:picLocks noChangeAspect="1" noChangeArrowheads="1"/>
+                        </pic:cNvPicPr>
+                      </pic:nvPicPr>
+                      <pic:blipFill>
+                        <a:blip r:embed="rId1"/>
+                        <a:stretch>
+                          <a:fillRect/>
+                        </a:stretch>
+                      </pic:blipFill>
+                      <pic:spPr bwMode="auto">
+                        <a:xfrm>
+                          <a:off x="0" y="0"/>
+                          <a:ext cx="1280795" cy="419100"/>
+                        </a:xfrm>
+                        <a:prstGeom prst="rect">
+                          <a:avLst/>
+                        </a:prstGeom>
+                      </pic:spPr>
+                    </pic:pic>
+                  </a:graphicData>
+                </a:graphic>
+              </wp:anchor>
+            </w:drawing>
+          </w:r>
+        </w:p>
+      </w:tc>
+      <w:tc>
+        <w:tcPr>
+          <w:tcW w:w="5539" w:type="dxa"/>
+          <w:tcBorders>
+            <w:top w:val="nil"/>
+            <w:left w:val="nil"/>
+            <w:bottom w:val="nil"/>
+            <w:right w:val="nil"/>
+          </w:tcBorders>
+          <w:shd w:val="clear" w:color="auto" w:fill="auto"/>
+        </w:tcPr>
+        <w:p>
+          <w:pPr>
+            <w:spacing w:after="0" w:line="240" w:lineRule="auto"/>
+            <w:jc w:val="right"/>
+          </w:pPr>
+          <w:r>
+            <w:rPr>
+              <w:rFonts w:cstheme="minorHAnsi"/>
+              <w:b/>
+              <w:lang w:val="es-ES" w:eastAsia="es-ES"/>
+            </w:rPr>
+            <w:t>Operaciones Inteligentes de Software Abierta S.A. de C.V.</w:t>
+          </w:r>
+        </w:p>
+        <w:p>
+          <w:pPr>
+            <w:spacing w:after="0" w:line="240" w:lineRule="auto"/>
+            <w:jc w:val="right"/>
+            <w:rPr>
+              <w:rFonts w:cstheme="minorHAnsi"/>
+              <w:b/>
+              <w:lang w:val="es-ES" w:eastAsia="es-ES"/>
+            </w:rPr>
+          </w:pPr>
+        </w:p>
+      </w:tc>
+    </w:tr>
+  </w:tbl>
+  <w:p>
+    <w:pPr>
+      <w:pStyle w:val="Encabezado"/>
+    </w:pPr>
+  </w:p>
+</w:hdr>
+</file>
+
+<file path=word/header5.xml><?xml version="1.0" encoding="utf-8"?>
+<w:hdr xmlns:wpc="http://schemas.microsoft.com/office/word/2010/wordprocessingCanvas" xmlns:mc="http://schemas.openxmlformats.org/markup-compatibility/2006" xmlns:o="urn:schemas-microsoft-com:office:office" xmlns:r="http://schemas.openxmlformats.org/officeDocument/2006/relationships" xmlns:m="http://schemas.openxmlformats.org/officeDocument/2006/math" xmlns:v="urn:schemas-microsoft-com:vml" xmlns:wp14="http://schemas.microsoft.com/office/word/2010/wordprocessingDrawing" xmlns:wp="http://schemas.openxmlformats.org/drawingml/2006/wordprocessingDrawing" xmlns:w10="urn:schemas-microsoft-com:office:word" xmlns:w="http://schemas.openxmlformats.org/wordprocessingml/2006/main" xmlns:w14="http://schemas.microsoft.com/office/word/2010/wordml" xmlns:w15="http://schemas.microsoft.com/office/word/2012/wordml" xmlns:wpg="http://schemas.microsoft.com/office/word/2010/wordprocessingGroup" xmlns:wpi="http://schemas.microsoft.com/office/word/2010/wordprocessingInk" xmlns:wne="http://schemas.microsoft.com/office/word/2006/wordml" xmlns:wps="http://schemas.microsoft.com/office/word/2010/wordprocessingShape" mc:Ignorable="w14 w15 wp14">
+  <w:tbl>
+    <w:tblPr>
+      <w:tblStyle w:val="Tablaconcuadrcula"/>
+      <w:tblW w:w="8828" w:type="dxa"/>
+      <w:tblLook w:val="04A0" w:firstRow="1" w:lastRow="0" w:firstColumn="1" w:lastColumn="0" w:noHBand="0" w:noVBand="1"/>
+    </w:tblPr>
+    <w:tblGrid>
+      <w:gridCol w:w="3288"/>
+      <w:gridCol w:w="5540"/>
+    </w:tblGrid>
+    <w:tr>
+      <w:tc>
+        <w:tcPr>
+          <w:tcW w:w="3288" w:type="dxa"/>
+          <w:tcBorders>
+            <w:top w:val="nil"/>
+            <w:left w:val="nil"/>
+            <w:bottom w:val="nil"/>
+            <w:right w:val="nil"/>
+          </w:tcBorders>
+          <w:shd w:val="clear" w:color="auto" w:fill="auto"/>
+        </w:tcPr>
+        <w:p>
+          <w:pPr>
+            <w:pStyle w:val="Encabezado"/>
+          </w:pPr>
+          <w:r>
+            <w:rPr>
+              <w:noProof/>
+              <w:lang w:eastAsia="es-MX"/>
+            </w:rPr>
+            <w:drawing>
+              <wp:anchor distT="0" distB="0" distL="0" distR="0" simplePos="0" relativeHeight="251659776" behindDoc="1" locked="0" layoutInCell="1" allowOverlap="1">
+                <wp:simplePos x="0" y="0"/>
+                <wp:positionH relativeFrom="column">
+                  <wp:posOffset>-494030</wp:posOffset>
+                </wp:positionH>
+                <wp:positionV relativeFrom="paragraph">
+                  <wp:posOffset>15875</wp:posOffset>
+                </wp:positionV>
+                <wp:extent cx="1280795" cy="419100"/>
+                <wp:effectExtent l="0" t="0" r="0" b="0"/>
+                <wp:wrapSquare wrapText="largest"/>
+                <wp:docPr id="9" name="Image1"/>
+                <wp:cNvGraphicFramePr>
+                  <a:graphicFrameLocks xmlns:a="http://schemas.openxmlformats.org/drawingml/2006/main" noChangeAspect="1"/>
+                </wp:cNvGraphicFramePr>
+                <a:graphic xmlns:a="http://schemas.openxmlformats.org/drawingml/2006/main">
+                  <a:graphicData uri="http://schemas.openxmlformats.org/drawingml/2006/picture">
+                    <pic:pic xmlns:pic="http://schemas.openxmlformats.org/drawingml/2006/picture">
+                      <pic:nvPicPr>
+                        <pic:cNvPr id="9" name="Image1"/>
+                        <pic:cNvPicPr>
+                          <a:picLocks noChangeAspect="1" noChangeArrowheads="1"/>
+                        </pic:cNvPicPr>
+                      </pic:nvPicPr>
+                      <pic:blipFill>
+                        <a:blip r:embed="rId1"/>
+                        <a:stretch>
+                          <a:fillRect/>
+                        </a:stretch>
+                      </pic:blipFill>
+                      <pic:spPr bwMode="auto">
+                        <a:xfrm>
+                          <a:off x="0" y="0"/>
+                          <a:ext cx="1280795" cy="419100"/>
+                        </a:xfrm>
+                        <a:prstGeom prst="rect">
+                          <a:avLst/>
+                        </a:prstGeom>
+                      </pic:spPr>
+                    </pic:pic>
+                  </a:graphicData>
+                </a:graphic>
+              </wp:anchor>
+            </w:drawing>
+          </w:r>
+        </w:p>
+      </w:tc>
+      <w:tc>
+        <w:tcPr>
+          <w:tcW w:w="5539" w:type="dxa"/>
+          <w:tcBorders>
+            <w:top w:val="nil"/>
+            <w:left w:val="nil"/>
+            <w:bottom w:val="nil"/>
+            <w:right w:val="nil"/>
+          </w:tcBorders>
+          <w:shd w:val="clear" w:color="auto" w:fill="auto"/>
+        </w:tcPr>
+        <w:p>
+          <w:pPr>
+            <w:spacing w:after="0" w:line="240" w:lineRule="auto"/>
+            <w:jc w:val="right"/>
+          </w:pPr>
+          <w:r>
+            <w:rPr>
+              <w:rFonts w:cstheme="minorHAnsi"/>
+              <w:b/>
+              <w:lang w:val="es-ES" w:eastAsia="es-ES"/>
+            </w:rPr>
+            <w:t>Operaciones Inteligentes de Software Abierta S.A. de C.V.</w:t>
+          </w:r>
+        </w:p>
+        <w:p>
+          <w:pPr>
+            <w:spacing w:after="0" w:line="240" w:lineRule="auto"/>
+            <w:jc w:val="right"/>
+            <w:rPr>
+              <w:rFonts w:cstheme="minorHAnsi"/>
+              <w:b/>
+              <w:lang w:val="es-ES" w:eastAsia="es-ES"/>
+            </w:rPr>
+          </w:pPr>
+        </w:p>
+      </w:tc>
+    </w:tr>
+  </w:tbl>
+  <w:p>
+    <w:pPr>
+      <w:pStyle w:val="Encabezado"/>
+    </w:pPr>
+  </w:p>
+</w:hdr>
+</file>
+
+<file path=word/numbering.xml><?xml version="1.0" encoding="utf-8"?>
+<w:numbering xmlns:wpc="http://schemas.microsoft.com/office/word/2010/wordprocessingCanvas" xmlns:mc="http://schemas.openxmlformats.org/markup-compatibility/2006" xmlns:o="urn:schemas-microsoft-com:office:office" xmlns:r="http://schemas.openxmlformats.org/officeDocument/2006/relationships" xmlns:m="http://schemas.openxmlformats.org/officeDocument/2006/math" xmlns:v="urn:schemas-microsoft-com:vml" xmlns:wp14="http://schemas.microsoft.com/office/word/2010/wordprocessingDrawing" xmlns:wp="http://schemas.openxmlformats.org/drawingml/2006/wordprocessingDrawing" xmlns:w10="urn:schemas-microsoft-com:office:word" xmlns:w="http://schemas.openxmlformats.org/wordprocessingml/2006/main" xmlns:w14="http://schemas.microsoft.com/office/word/2010/wordml" xmlns:w15="http://schemas.microsoft.com/office/word/2012/wordml" xmlns:wpg="http://schemas.microsoft.com/office/word/2010/wordprocessingGroup" xmlns:wpi="http://schemas.microsoft.com/office/word/2010/wordprocessingInk" xmlns:wne="http://schemas.microsoft.com/office/word/2006/wordml" xmlns:wps="http://schemas.microsoft.com/office/word/2010/wordprocessingShape" mc:Ignorable="w14 w15 wp14">
+  <w:abstractNum w:abstractNumId="0">
+    <w:nsid w:val="0CF55767"/>
+    <w:multiLevelType w:val="multilevel"/>
+    <w:tmpl w:val="8E863B76"/>
+    <w:lvl w:ilvl="0">
+      <w:start w:val="1"/>
+      <w:numFmt w:val="none"/>
+      <w:suff w:val="nothing"/>
+      <w:lvlText w:val=""/>
+      <w:lvlJc w:val="left"/>
+      <w:pPr>
+        <w:ind w:left="0" w:firstLine="0"/>
+      </w:pPr>
+    </w:lvl>
+    <w:lvl w:ilvl="1">
+      <w:start w:val="1"/>
+      <w:numFmt w:val="none"/>
+      <w:suff w:val="nothing"/>
+      <w:lvlText w:val=""/>
+      <w:lvlJc w:val="left"/>
+      <w:pPr>
+        <w:ind w:left="0" w:firstLine="0"/>
+      </w:pPr>
+    </w:lvl>
+    <w:lvl w:ilvl="2">
+      <w:start w:val="1"/>
+      <w:numFmt w:val="none"/>
+      <w:suff w:val="nothing"/>
+      <w:lvlText w:val=""/>
+      <w:lvlJc w:val="left"/>
+      <w:pPr>
+        <w:ind w:left="0" w:firstLine="0"/>
+      </w:pPr>
+    </w:lvl>
+    <w:lvl w:ilvl="3">
+      <w:start w:val="1"/>
+      <w:numFmt w:val="none"/>
+      <w:suff w:val="nothing"/>
+      <w:lvlText w:val=""/>
+      <w:lvlJc w:val="left"/>
+      <w:pPr>
+        <w:ind w:left="0" w:firstLine="0"/>
+      </w:pPr>
+    </w:lvl>
+    <w:lvl w:ilvl="4">
+      <w:start w:val="1"/>
+      <w:numFmt w:val="none"/>
+      <w:suff w:val="nothing"/>
+      <w:lvlText w:val=""/>
+      <w:lvlJc w:val="left"/>
+      <w:pPr>
+        <w:ind w:left="0" w:firstLine="0"/>
+      </w:pPr>
+    </w:lvl>
+    <w:lvl w:ilvl="5">
+      <w:start w:val="1"/>
+      <w:numFmt w:val="none"/>
+      <w:suff w:val="nothing"/>
+      <w:lvlText w:val=""/>
+      <w:lvlJc w:val="left"/>
+      <w:pPr>
+        <w:ind w:left="0" w:firstLine="0"/>
+      </w:pPr>
+    </w:lvl>
+    <w:lvl w:ilvl="6">
+      <w:start w:val="1"/>
+      <w:numFmt w:val="none"/>
+      <w:suff w:val="nothing"/>
+      <w:lvlText w:val=""/>
+      <w:lvlJc w:val="left"/>
+      <w:pPr>
+        <w:ind w:left="0" w:firstLine="0"/>
+      </w:pPr>
+    </w:lvl>
+    <w:lvl w:ilvl="7">
+      <w:start w:val="1"/>
+      <w:numFmt w:val="none"/>
+      <w:suff w:val="nothing"/>
+      <w:lvlText w:val=""/>
+      <w:lvlJc w:val="left"/>
+      <w:pPr>
+        <w:ind w:left="0" w:firstLine="0"/>
+      </w:pPr>
+    </w:lvl>
+    <w:lvl w:ilvl="8">
+      <w:start w:val="1"/>
+      <w:numFmt w:val="none"/>
+      <w:suff w:val="nothing"/>
+      <w:lvlText w:val=""/>
+      <w:lvlJc w:val="left"/>
+      <w:pPr>
+        <w:ind w:left="0" w:firstLine="0"/>
+      </w:pPr>
+    </w:lvl>
+  </w:abstractNum>
+  <w:abstractNum w:abstractNumId="1">
+    <w:nsid w:val="3E0B7A7F"/>
+    <w:multiLevelType w:val="multilevel"/>
+    <w:tmpl w:val="55642FE6"/>
+    <w:lvl w:ilvl="0">
+      <w:start w:val="1"/>
+      <w:numFmt w:val="bullet"/>
+      <w:lvlText w:val=""/>
+      <w:lvlJc w:val="left"/>
+      <w:pPr>
+        <w:tabs>
+          <w:tab w:val="num" w:pos="1428"/>
+        </w:tabs>
+        <w:ind w:left="1428" w:hanging="360"/>
+      </w:pPr>
+      <w:rPr>
+        <w:rFonts w:ascii="Symbol" w:hAnsi="Symbol" w:cs="OpenSymbol" w:hint="default"/>
+      </w:rPr>
+    </w:lvl>
+    <w:lvl w:ilvl="1">
+      <w:start w:val="1"/>
+      <w:numFmt w:val="bullet"/>
+      <w:lvlText w:val="◦"/>
+      <w:lvlJc w:val="left"/>
+      <w:pPr>
+        <w:tabs>
+          <w:tab w:val="num" w:pos="1788"/>
+        </w:tabs>
+        <w:ind w:left="1788" w:hanging="360"/>
+      </w:pPr>
+      <w:rPr>
+        <w:rFonts w:ascii="OpenSymbol" w:hAnsi="OpenSymbol" w:cs="OpenSymbol" w:hint="default"/>
+      </w:rPr>
+    </w:lvl>
+    <w:lvl w:ilvl="2">
+      <w:start w:val="1"/>
+      <w:numFmt w:val="bullet"/>
+      <w:lvlText w:val="▪"/>
+      <w:lvlJc w:val="left"/>
+      <w:pPr>
+        <w:tabs>
+          <w:tab w:val="num" w:pos="2148"/>
+        </w:tabs>
+        <w:ind w:left="2148" w:hanging="360"/>
+      </w:pPr>
+      <w:rPr>
+        <w:rFonts w:ascii="OpenSymbol" w:hAnsi="OpenSymbol" w:cs="OpenSymbol" w:hint="default"/>
+      </w:rPr>
+    </w:lvl>
+    <w:lvl w:ilvl="3">
+      <w:start w:val="1"/>
+      <w:numFmt w:val="bullet"/>
+      <w:lvlText w:val=""/>
+      <w:lvlJc w:val="left"/>
+      <w:pPr>
+        <w:tabs>
+          <w:tab w:val="num" w:pos="2508"/>
+        </w:tabs>
+        <w:ind w:left="2508" w:hanging="360"/>
+      </w:pPr>
+      <w:rPr>
+        <w:rFonts w:ascii="Symbol" w:hAnsi="Symbol" w:cs="OpenSymbol" w:hint="default"/>
+      </w:rPr>
+    </w:lvl>
+    <w:lvl w:ilvl="4">
+      <w:start w:val="1"/>
+      <w:numFmt w:val="bullet"/>
+      <w:lvlText w:val="◦"/>
+      <w:lvlJc w:val="left"/>
+      <w:pPr>
+        <w:tabs>
+          <w:tab w:val="num" w:pos="2868"/>
+        </w:tabs>
+        <w:ind w:left="2868" w:hanging="360"/>
+      </w:pPr>
+      <w:rPr>
+        <w:rFonts w:ascii="OpenSymbol" w:hAnsi="OpenSymbol" w:cs="OpenSymbol" w:hint="default"/>
+      </w:rPr>
+    </w:lvl>
+    <w:lvl w:ilvl="5">
+      <w:start w:val="1"/>
+      <w:numFmt w:val="bullet"/>
+      <w:lvlText w:val="▪"/>
+      <w:lvlJc w:val="left"/>
+      <w:pPr>
+        <w:tabs>
+          <w:tab w:val="num" w:pos="3228"/>
+        </w:tabs>
+        <w:ind w:left="3228" w:hanging="360"/>
+      </w:pPr>
+      <w:rPr>
+        <w:rFonts w:ascii="OpenSymbol" w:hAnsi="OpenSymbol" w:cs="OpenSymbol" w:hint="default"/>
+      </w:rPr>
+    </w:lvl>
+    <w:lvl w:ilvl="6">
+      <w:start w:val="1"/>
+      <w:numFmt w:val="bullet"/>
+      <w:lvlText w:val=""/>
+      <w:lvlJc w:val="left"/>
+      <w:pPr>
+        <w:tabs>
+          <w:tab w:val="num" w:pos="3588"/>
+        </w:tabs>
+        <w:ind w:left="3588" w:hanging="360"/>
+      </w:pPr>
+      <w:rPr>
+        <w:rFonts w:ascii="Symbol" w:hAnsi="Symbol" w:cs="OpenSymbol" w:hint="default"/>
+      </w:rPr>
+    </w:lvl>
+    <w:lvl w:ilvl="7">
+      <w:start w:val="1"/>
+      <w:numFmt w:val="bullet"/>
+      <w:lvlText w:val="◦"/>
+      <w:lvlJc w:val="left"/>
+      <w:pPr>
+        <w:tabs>
+          <w:tab w:val="num" w:pos="3948"/>
+        </w:tabs>
+        <w:ind w:left="3948" w:hanging="360"/>
+      </w:pPr>
+      <w:rPr>
+        <w:rFonts w:ascii="OpenSymbol" w:hAnsi="OpenSymbol" w:cs="OpenSymbol" w:hint="default"/>
+      </w:rPr>
+    </w:lvl>
+    <w:lvl w:ilvl="8">
+      <w:start w:val="1"/>
+      <w:numFmt w:val="bullet"/>
+      <w:lvlText w:val="▪"/>
+      <w:lvlJc w:val="left"/>
+      <w:pPr>
+        <w:tabs>
+          <w:tab w:val="num" w:pos="4308"/>
+        </w:tabs>
+        <w:ind w:left="4308" w:hanging="360"/>
+      </w:pPr>
+      <w:rPr>
+        <w:rFonts w:ascii="OpenSymbol" w:hAnsi="OpenSymbol" w:cs="OpenSymbol" w:hint="default"/>
+      </w:rPr>
+    </w:lvl>
+  </w:abstractNum>
+  <w:num w:numId="1">
+    <w:abstractNumId w:val="1"/>
+  </w:num>
+  <w:num w:numId="2">
+    <w:abstractNumId w:val="0"/>
+  </w:num>
+</w:numbering>
+</file>
+
 <file path=word/styles.xml><?xml version="1.0" encoding="utf-8"?>
-<w:styles xmlns:mc="http://schemas.openxmlformats.org/markup-compatibility/2006" xmlns:r="http://schemas.openxmlformats.org/officeDocument/2006/relationships" xmlns:w="http://schemas.openxmlformats.org/wordprocessingml/2006/main" xmlns:w14="http://schemas.microsoft.com/office/word/2010/wordml" xmlns:w15="http://schemas.microsoft.com/office/word/2012/wordml" xmlns:w16cex="http://schemas.microsoft.com/office/word/2018/wordml/cex" xmlns:w16cid="http://schemas.microsoft.com/office/word/2016/wordml/cid" xmlns:w16="http://schemas.microsoft.com/office/word/2018/wordml" xmlns:w16se="http://schemas.microsoft.com/office/word/2015/wordml/symex" mc:Ignorable="w14 w15 w16se w16cid w16 w16cex">
+<w:styles xmlns:mc="http://schemas.openxmlformats.org/markup-compatibility/2006" xmlns:r="http://schemas.openxmlformats.org/officeDocument/2006/relationships" xmlns:w="http://schemas.openxmlformats.org/wordprocessingml/2006/main" xmlns:w14="http://schemas.microsoft.com/office/word/2010/wordml" xmlns:w15="http://schemas.microsoft.com/office/word/2012/wordml" mc:Ignorable="w14 w15">
   <w:docDefaults>
     <w:rPrDefault>
       <w:rPr>
@@ -590,7 +3639,7 @@
     </w:rPrDefault>
     <w:pPrDefault/>
   </w:docDefaults>
-  <w:latentStyles w:defLockedState="0" w:defUIPriority="99" w:defSemiHidden="0" w:defUnhideWhenUsed="0" w:defQFormat="0" w:count="376">
+  <w:latentStyles w:defLockedState="0" w:defUIPriority="99" w:defSemiHidden="0" w:defUnhideWhenUsed="0" w:defQFormat="0" w:count="371">
     <w:lsdException w:name="Normal" w:uiPriority="0" w:qFormat="1"/>
     <w:lsdException w:name="heading 1" w:uiPriority="9" w:qFormat="1"/>
     <w:lsdException w:name="heading 2" w:semiHidden="1" w:uiPriority="9" w:unhideWhenUsed="1" w:qFormat="1"/>
@@ -962,11 +4011,6 @@
     <w:lsdException w:name="List Table 5 Dark Accent 6" w:uiPriority="50"/>
     <w:lsdException w:name="List Table 6 Colorful Accent 6" w:uiPriority="51"/>
     <w:lsdException w:name="List Table 7 Colorful Accent 6" w:uiPriority="52"/>
-    <w:lsdException w:name="Mention" w:semiHidden="1" w:unhideWhenUsed="1"/>
-    <w:lsdException w:name="Smart Hyperlink" w:semiHidden="1" w:unhideWhenUsed="1"/>
-    <w:lsdException w:name="Hashtag" w:semiHidden="1" w:unhideWhenUsed="1"/>
-    <w:lsdException w:name="Unresolved Mention" w:semiHidden="1" w:unhideWhenUsed="1"/>
-    <w:lsdException w:name="Smart Link" w:semiHidden="1" w:unhideWhenUsed="1"/>
   </w:latentStyles>
   <w:style w:type="paragraph" w:default="1" w:styleId="Normal">
     <w:name w:val="Normal"/>
@@ -1145,7 +4189,7 @@
       <w:lang w:eastAsia="es-MX"/>
     </w:rPr>
   </w:style>
-  <w:style w:type="character" w:styleId="Mencinsinresolver">
+  <w:style w:type="character" w:customStyle="1" w:styleId="UnresolvedMention">
     <w:name w:val="Unresolved Mention"/>
     <w:basedOn w:val="Fuentedeprrafopredeter"/>
     <w:uiPriority w:val="99"/>
@@ -1250,8 +4294,15 @@
       <w:bCs/>
     </w:rPr>
   </w:style>
-  <w:style w:type="paragraph" w:styleId="Ttulo">
-    <w:name w:val="Title"/>
+  <w:style w:type="character" w:customStyle="1" w:styleId="Vietas">
+    <w:name w:val="Viñetas"/>
+    <w:qFormat/>
+    <w:rPr>
+      <w:rFonts w:ascii="OpenSymbol" w:eastAsia="OpenSymbol" w:hAnsi="OpenSymbol" w:cs="OpenSymbol"/>
+    </w:rPr>
+  </w:style>
+  <w:style w:type="paragraph" w:customStyle="1" w:styleId="Ttulo">
+    <w:name w:val="Título"/>
     <w:basedOn w:val="Normal"/>
     <w:next w:val="Textoindependiente"/>
     <w:qFormat/>
@@ -1304,6 +4355,21 @@
     </w:pPr>
     <w:rPr>
       <w:rFonts w:cs="Lohit Devanagari"/>
+    </w:rPr>
+  </w:style>
+  <w:style w:type="paragraph" w:styleId="Puesto">
+    <w:name w:val="Title"/>
+    <w:basedOn w:val="Normal"/>
+    <w:next w:val="Textoindependiente"/>
+    <w:qFormat/>
+    <w:pPr>
+      <w:keepNext/>
+      <w:spacing w:before="240" w:after="120"/>
+    </w:pPr>
+    <w:rPr>
+      <w:rFonts w:ascii="Liberation Sans" w:eastAsia="Noto Sans CJK SC" w:hAnsi="Liberation Sans" w:cs="Lohit Devanagari"/>
+      <w:sz w:val="28"/>
+      <w:szCs w:val="28"/>
     </w:rPr>
   </w:style>
   <w:style w:type="paragraph" w:styleId="Prrafodelista">
@@ -1407,6 +4473,7 @@
     <w:uiPriority w:val="39"/>
     <w:rsid w:val="00071469"/>
     <w:tblPr>
+      <w:tblInd w:w="0" w:type="dxa"/>
       <w:tblBorders>
         <w:top w:val="single" w:sz="4" w:space="0" w:color="auto"/>
         <w:left w:val="single" w:sz="4" w:space="0" w:color="auto"/>
@@ -1415,9 +4482,15 @@
         <w:insideH w:val="single" w:sz="4" w:space="0" w:color="auto"/>
         <w:insideV w:val="single" w:sz="4" w:space="0" w:color="auto"/>
       </w:tblBorders>
+      <w:tblCellMar>
+        <w:top w:w="0" w:type="dxa"/>
+        <w:left w:w="108" w:type="dxa"/>
+        <w:bottom w:w="0" w:type="dxa"/>
+        <w:right w:w="108" w:type="dxa"/>
+      </w:tblCellMar>
     </w:tblPr>
   </w:style>
-  <w:style w:type="table" w:styleId="Tablaconcuadrcula4-nfasis2">
+  <w:style w:type="table" w:styleId="Tabladecuadrcula4-nfasis2">
     <w:name w:val="Grid Table 4 Accent 2"/>
     <w:basedOn w:val="Tablanormal"/>
     <w:uiPriority w:val="49"/>
@@ -1425,6 +4498,7 @@
     <w:tblPr>
       <w:tblStyleRowBandSize w:val="1"/>
       <w:tblStyleColBandSize w:val="1"/>
+      <w:tblInd w:w="0" w:type="dxa"/>
       <w:tblBorders>
         <w:top w:val="single" w:sz="4" w:space="0" w:color="F4B083" w:themeColor="accent2" w:themeTint="99"/>
         <w:left w:val="single" w:sz="4" w:space="0" w:color="F4B083" w:themeColor="accent2" w:themeTint="99"/>
@@ -1433,6 +4507,12 @@
         <w:insideH w:val="single" w:sz="4" w:space="0" w:color="F4B083" w:themeColor="accent2" w:themeTint="99"/>
         <w:insideV w:val="single" w:sz="4" w:space="0" w:color="F4B083" w:themeColor="accent2" w:themeTint="99"/>
       </w:tblBorders>
+      <w:tblCellMar>
+        <w:top w:w="0" w:type="dxa"/>
+        <w:left w:w="108" w:type="dxa"/>
+        <w:bottom w:w="0" w:type="dxa"/>
+        <w:right w:w="108" w:type="dxa"/>
+      </w:tblCellMar>
     </w:tblPr>
     <w:tblStylePr w:type="firstRow">
       <w:rPr>
@@ -1490,7 +4570,7 @@
       </w:tcPr>
     </w:tblStylePr>
   </w:style>
-  <w:style w:type="table" w:styleId="Tablaconcuadrcula1clara">
+  <w:style w:type="table" w:styleId="Tabladecuadrcula1clara">
     <w:name w:val="Grid Table 1 Light"/>
     <w:basedOn w:val="Tablanormal"/>
     <w:uiPriority w:val="46"/>
@@ -1498,6 +4578,7 @@
     <w:tblPr>
       <w:tblStyleRowBandSize w:val="1"/>
       <w:tblStyleColBandSize w:val="1"/>
+      <w:tblInd w:w="0" w:type="dxa"/>
       <w:tblBorders>
         <w:top w:val="single" w:sz="4" w:space="0" w:color="999999" w:themeColor="text1" w:themeTint="66"/>
         <w:left w:val="single" w:sz="4" w:space="0" w:color="999999" w:themeColor="text1" w:themeTint="66"/>
@@ -1506,6 +4587,12 @@
         <w:insideH w:val="single" w:sz="4" w:space="0" w:color="999999" w:themeColor="text1" w:themeTint="66"/>
         <w:insideV w:val="single" w:sz="4" w:space="0" w:color="999999" w:themeColor="text1" w:themeTint="66"/>
       </w:tblBorders>
+      <w:tblCellMar>
+        <w:top w:w="0" w:type="dxa"/>
+        <w:left w:w="108" w:type="dxa"/>
+        <w:bottom w:w="0" w:type="dxa"/>
+        <w:right w:w="108" w:type="dxa"/>
+      </w:tblCellMar>
     </w:tblPr>
     <w:tblStylePr w:type="firstRow">
       <w:rPr>
@@ -1847,7 +4934,7 @@
 </file>
 
 <file path=customXml/itemProps1.xml><?xml version="1.0" encoding="utf-8"?>
-<ds:datastoreItem xmlns:ds="http://schemas.openxmlformats.org/officeDocument/2006/customXml" ds:itemID="{49FA1191-98E0-4D37-9E9D-AB60339AB96F}">
+<ds:datastoreItem xmlns:ds="http://schemas.openxmlformats.org/officeDocument/2006/customXml" ds:itemID="{946D4D9C-85F3-4403-816D-FEE514506AC8}">
   <ds:schemaRefs>
     <ds:schemaRef ds:uri="http://schemas.openxmlformats.org/officeDocument/2006/bibliography"/>
   </ds:schemaRefs>

</xml_diff>